<commit_message>
korrigerat abstract och delvis diskussion
</commit_message>
<xml_diff>
--- a/Geofencing-teknik för synkronisering av en kontextmedveten ljudvandring.docx
+++ b/Geofencing-teknik för synkronisering av en kontextmedveten ljudvandring.docx
@@ -1,6 +1,6 @@
 
 <file path=word/document.xml><?xml version="1.0" encoding="utf-8"?>
-<w:document xmlns:wpc="http://schemas.microsoft.com/office/word/2010/wordprocessingCanvas" xmlns:cx="http://schemas.microsoft.com/office/drawing/2014/chartex" xmlns:cx1="http://schemas.microsoft.com/office/drawing/2015/9/8/chartex" xmlns:cx2="http://schemas.microsoft.com/office/drawing/2015/10/21/chartex" xmlns:cx3="http://schemas.microsoft.com/office/drawing/2016/5/9/chartex" xmlns:cx4="http://schemas.microsoft.com/office/drawing/2016/5/10/chartex" xmlns:cx5="http://schemas.microsoft.com/office/drawing/2016/5/11/chartex" xmlns:cx6="http://schemas.microsoft.com/office/drawing/2016/5/12/chartex" xmlns:cx7="http://schemas.microsoft.com/office/drawing/2016/5/13/chartex" xmlns:cx8="http://schemas.microsoft.com/office/drawing/2016/5/14/chartex" xmlns:mc="http://schemas.openxmlformats.org/markup-compatibility/2006" xmlns:aink="http://schemas.microsoft.com/office/drawing/2016/ink" xmlns:am3d="http://schemas.microsoft.com/office/drawing/2017/model3d" xmlns:o="urn:schemas-microsoft-com:office:office" xmlns:r="http://schemas.openxmlformats.org/officeDocument/2006/relationships" xmlns:m="http://schemas.openxmlformats.org/officeDocument/2006/math" xmlns:v="urn:schemas-microsoft-com:vml" xmlns:wp14="http://schemas.microsoft.com/office/word/2010/wordprocessingDrawing" xmlns:wp="http://schemas.openxmlformats.org/drawingml/2006/wordprocessingDrawing" xmlns:w10="urn:schemas-microsoft-com:office:word" xmlns:w="http://schemas.openxmlformats.org/wordprocessingml/2006/main" xmlns:w14="http://schemas.microsoft.com/office/word/2010/wordml" xmlns:w15="http://schemas.microsoft.com/office/word/2012/wordml" xmlns:w16cid="http://schemas.microsoft.com/office/word/2016/wordml/cid" xmlns:w16se="http://schemas.microsoft.com/office/word/2015/wordml/symex" xmlns:wpg="http://schemas.microsoft.com/office/word/2010/wordprocessingGroup" xmlns:wpi="http://schemas.microsoft.com/office/word/2010/wordprocessingInk" xmlns:wne="http://schemas.microsoft.com/office/word/2006/wordml" xmlns:wps="http://schemas.microsoft.com/office/word/2010/wordprocessingShape" mc:Ignorable="w14 w15 w16se w16cid wp14">
+<w:document xmlns:wpc="http://schemas.microsoft.com/office/word/2010/wordprocessingCanvas" xmlns:mc="http://schemas.openxmlformats.org/markup-compatibility/2006" xmlns:o="urn:schemas-microsoft-com:office:office" xmlns:r="http://schemas.openxmlformats.org/officeDocument/2006/relationships" xmlns:m="http://schemas.openxmlformats.org/officeDocument/2006/math" xmlns:v="urn:schemas-microsoft-com:vml" xmlns:wp14="http://schemas.microsoft.com/office/word/2010/wordprocessingDrawing" xmlns:wp="http://schemas.openxmlformats.org/drawingml/2006/wordprocessingDrawing" xmlns:w10="urn:schemas-microsoft-com:office:word" xmlns:w="http://schemas.openxmlformats.org/wordprocessingml/2006/main" xmlns:w14="http://schemas.microsoft.com/office/word/2010/wordml" xmlns:w15="http://schemas.microsoft.com/office/word/2012/wordml" xmlns:wpg="http://schemas.microsoft.com/office/word/2010/wordprocessingGroup" xmlns:wpi="http://schemas.microsoft.com/office/word/2010/wordprocessingInk" xmlns:wne="http://schemas.microsoft.com/office/word/2006/wordml" xmlns:wps="http://schemas.microsoft.com/office/word/2010/wordprocessingShape" mc:Ignorable="w14 w15 wp14">
   <w:body>
     <w:p/>
     <w:p>
@@ -366,7 +366,31 @@
     <w:p/>
     <w:p>
       <w:r>
-        <w:t xml:space="preserve">Människan har använt sig utav många hjälpmedel för att navigera sig fram, ända från att följa stjärnor till att använda sig utav “Global </w:t>
+        <w:t>Människan har</w:t>
+      </w:r>
+      <w:r>
+        <w:t xml:space="preserve"> genom tiderna</w:t>
+      </w:r>
+      <w:r>
+        <w:t xml:space="preserve"> använt sig av många hjäl</w:t>
+      </w:r>
+      <w:r>
+        <w:t>pmedel för navigering,</w:t>
+      </w:r>
+      <w:r>
+        <w:t xml:space="preserve"> från att följa stjärnor</w:t>
+      </w:r>
+      <w:r>
+        <w:t xml:space="preserve">na till </w:t>
+      </w:r>
+      <w:r>
+        <w:t xml:space="preserve">dagens användning </w:t>
+      </w:r>
+      <w:r>
+        <w:t>av “G</w:t>
+      </w:r>
+      <w:r>
+        <w:t xml:space="preserve">lobal </w:t>
       </w:r>
       <w:proofErr w:type="spellStart"/>
       <w:r>
@@ -374,15 +398,58 @@
       </w:r>
       <w:proofErr w:type="spellEnd"/>
       <w:r>
-        <w:t xml:space="preserve"> System” (GPS). Idag finns en hel del navigering och guideapplikationer för olika platser runtom i världen. Denna studie inriktar sig på kontextmedvetna ljudvandringar, det hade exempelvis kunnat vara en guidad tur genom en stad där rösten i ljudklippet berättar om sevärdheter i användarens närhet. Att endast spela upp ett ljudklipp för en ljudvandring kan leda till problem. Ett problem är om användaren går iväg från det område vandringen är avsedd för. Detta medför då att ljudet som är avsett för en annan plats än var användaren befinner sig kommer fortsätta spelas upp. Ett annat problem är att det kan vara så att användaren går för fort/långsamt och hamnar i </w:t>
-      </w:r>
-      <w:proofErr w:type="spellStart"/>
-      <w:r>
-        <w:t>osynk</w:t>
-      </w:r>
-      <w:proofErr w:type="spellEnd"/>
-      <w:r>
-        <w:t xml:space="preserve"> med ljudspåret. I denna studie presenteras ett förslag på en applikation som fungerar som en lösning för de problem som kan uppstå i att skapa kontextmedvetna ljudvandringar. Applikationen utvecklades i Android studio och tar hjälp av GPS-koordinater samt </w:t>
+        <w:t xml:space="preserve"> System” (GPS). Föreliggande</w:t>
+      </w:r>
+      <w:r>
+        <w:t xml:space="preserve"> studie inriktar sig på kontextmedvetna ljudvandringar, exempelvis </w:t>
+      </w:r>
+      <w:r>
+        <w:t xml:space="preserve">i form av </w:t>
+      </w:r>
+      <w:r>
+        <w:t xml:space="preserve">en guidad tur genom en stad där rösten i ljudklippet berättar om sevärdheter i användarens närhet. </w:t>
+      </w:r>
+      <w:r>
+        <w:t xml:space="preserve">Att spela upp ett enda sammanhängande ljudklipp för en hel ljudvandring </w:t>
+      </w:r>
+      <w:r>
+        <w:t xml:space="preserve">ger utrymme för komplikationer. </w:t>
+      </w:r>
+      <w:r>
+        <w:t>Ett problem</w:t>
+      </w:r>
+      <w:r>
+        <w:t xml:space="preserve"> som kan uppstå är</w:t>
+      </w:r>
+      <w:r>
+        <w:t xml:space="preserve"> att användaren går för fort eller för långsamt </w:t>
+      </w:r>
+      <w:r>
+        <w:t xml:space="preserve">genom sträckan, resulterande i att användarens position inte överensstämmer med det ljudspåret berättar om. </w:t>
+      </w:r>
+      <w:r>
+        <w:t>Med syfte att skapa kontextmedvetna ljudvandringar presenterar studien ett</w:t>
+      </w:r>
+      <w:r>
+        <w:t xml:space="preserve"> förslag på en applikation som</w:t>
+      </w:r>
+      <w:r>
+        <w:t xml:space="preserve"> erbjuder</w:t>
+      </w:r>
+      <w:r>
+        <w:t xml:space="preserve"> en lösning på förevarande </w:t>
+      </w:r>
+      <w:r>
+        <w:t xml:space="preserve">problem. </w:t>
+      </w:r>
+      <w:r>
+        <w:t xml:space="preserve">Applikationen utvecklades i Android studio och </w:t>
+      </w:r>
+      <w:r>
+        <w:t>tillämpar</w:t>
+      </w:r>
+      <w:r>
+        <w:t xml:space="preserve"> GPS-koordinater samt </w:t>
       </w:r>
       <w:proofErr w:type="spellStart"/>
       <w:r>
@@ -398,17 +465,31 @@
       </w:r>
       <w:proofErr w:type="spellEnd"/>
       <w:r>
-        <w:t xml:space="preserve"> har storleken 50x40 meter och konstrueras som en vandring. Områdena tilldelas ett specifikt ljudklipp som kopplats till sig och spelas upp när användaren befinner sig inom området. För att evaluera vår applikation utfördes användartester på en testvandring som placerades utanför </w:t>
-      </w:r>
-      <w:proofErr w:type="gramStart"/>
-      <w:r>
-        <w:t>Malmö universitet</w:t>
-      </w:r>
-      <w:proofErr w:type="gramEnd"/>
-      <w:r>
-        <w:t>. Utifrån användartesterna så upplevde deltagarna att ljudet stämde överens med den plats de befann sig på.</w:t>
+        <w:t xml:space="preserve"> har storleken 50x40 meter och konstrueras som en vandring. Områdena tilldelas ett specifikt ljudklipp </w:t>
+      </w:r>
+      <w:r>
+        <w:t>som</w:t>
+      </w:r>
+      <w:r>
+        <w:t xml:space="preserve"> spelas upp när användaren befinner sig inom området. För att evaluera vår applikation utfördes användartester på en testvandring som placerades ut</w:t>
+      </w:r>
+      <w:r>
+        <w:t>anför Malmö universitet. Resultaten av a</w:t>
+      </w:r>
+      <w:r>
+        <w:t>nvändartesterna</w:t>
+      </w:r>
+      <w:r>
+        <w:t xml:space="preserve"> visar att deltagarna upplevde </w:t>
+      </w:r>
+      <w:r>
+        <w:t>att ljudet stämde överens med den plats de befann sig på.</w:t>
       </w:r>
     </w:p>
+    <w:p/>
+    <w:p/>
+    <w:p/>
+    <w:p/>
     <w:p>
       <w:r>
         <w:br w:type="page"/>
@@ -448,7 +529,10 @@
     <w:p/>
     <w:p>
       <w:r>
-        <w:t xml:space="preserve">The human kind has </w:t>
+        <w:t>The human</w:t>
+      </w:r>
+      <w:r>
+        <w:t xml:space="preserve">kind has </w:t>
       </w:r>
       <w:proofErr w:type="spellStart"/>
       <w:r>
@@ -508,7 +592,7 @@
       </w:r>
       <w:proofErr w:type="spellStart"/>
       <w:r>
-        <w:t>Today</w:t>
+        <w:t>This</w:t>
       </w:r>
       <w:proofErr w:type="spellEnd"/>
       <w:r>
@@ -516,7 +600,7 @@
       </w:r>
       <w:proofErr w:type="spellStart"/>
       <w:r>
-        <w:t>there</w:t>
+        <w:t>study</w:t>
       </w:r>
       <w:proofErr w:type="spellEnd"/>
       <w:r>
@@ -524,7 +608,585 @@
       </w:r>
       <w:proofErr w:type="spellStart"/>
       <w:r>
-        <w:t>are</w:t>
+        <w:t>focuses</w:t>
+      </w:r>
+      <w:proofErr w:type="spellEnd"/>
+      <w:r>
+        <w:t xml:space="preserve"> on </w:t>
+      </w:r>
+      <w:proofErr w:type="spellStart"/>
+      <w:r>
+        <w:t>context-aware</w:t>
+      </w:r>
+      <w:proofErr w:type="spellEnd"/>
+      <w:r>
+        <w:t xml:space="preserve"> </w:t>
+      </w:r>
+      <w:proofErr w:type="spellStart"/>
+      <w:r>
+        <w:t>soundwalks</w:t>
+      </w:r>
+      <w:proofErr w:type="spellEnd"/>
+      <w:r>
+        <w:t xml:space="preserve">, </w:t>
+      </w:r>
+      <w:proofErr w:type="spellStart"/>
+      <w:r>
+        <w:t>e.g</w:t>
+      </w:r>
+      <w:proofErr w:type="spellEnd"/>
+      <w:r>
+        <w:t xml:space="preserve">. it </w:t>
+      </w:r>
+      <w:proofErr w:type="spellStart"/>
+      <w:r>
+        <w:t>could</w:t>
+      </w:r>
+      <w:proofErr w:type="spellEnd"/>
+      <w:r>
+        <w:t xml:space="preserve"> be a </w:t>
+      </w:r>
+      <w:proofErr w:type="spellStart"/>
+      <w:r>
+        <w:t>guid</w:t>
+      </w:r>
+      <w:r>
+        <w:t>ed</w:t>
+      </w:r>
+      <w:proofErr w:type="spellEnd"/>
+      <w:r>
+        <w:t xml:space="preserve"> tour </w:t>
+      </w:r>
+      <w:proofErr w:type="spellStart"/>
+      <w:r>
+        <w:t>through</w:t>
+      </w:r>
+      <w:proofErr w:type="spellEnd"/>
+      <w:r>
+        <w:t xml:space="preserve"> a city </w:t>
+      </w:r>
+      <w:proofErr w:type="spellStart"/>
+      <w:r>
+        <w:t>where</w:t>
+      </w:r>
+      <w:proofErr w:type="spellEnd"/>
+      <w:r>
+        <w:t xml:space="preserve"> the</w:t>
+      </w:r>
+      <w:r>
+        <w:t xml:space="preserve"> voi</w:t>
+      </w:r>
+      <w:r>
+        <w:t xml:space="preserve">ce in the audio </w:t>
+      </w:r>
+      <w:proofErr w:type="spellStart"/>
+      <w:r>
+        <w:t>describes</w:t>
+      </w:r>
+      <w:proofErr w:type="spellEnd"/>
+      <w:r>
+        <w:t xml:space="preserve"> </w:t>
+      </w:r>
+      <w:proofErr w:type="spellStart"/>
+      <w:r>
+        <w:t>tourist</w:t>
+      </w:r>
+      <w:proofErr w:type="spellEnd"/>
+      <w:r>
+        <w:t xml:space="preserve"> </w:t>
+      </w:r>
+      <w:proofErr w:type="spellStart"/>
+      <w:r>
+        <w:t>attractions</w:t>
+      </w:r>
+      <w:proofErr w:type="spellEnd"/>
+      <w:r>
+        <w:t xml:space="preserve"> in the </w:t>
+      </w:r>
+      <w:proofErr w:type="spellStart"/>
+      <w:r>
+        <w:t>user’s</w:t>
+      </w:r>
+      <w:proofErr w:type="spellEnd"/>
+      <w:r>
+        <w:t xml:space="preserve"> </w:t>
+      </w:r>
+      <w:proofErr w:type="spellStart"/>
+      <w:r>
+        <w:t>surroundings</w:t>
+      </w:r>
+      <w:proofErr w:type="spellEnd"/>
+      <w:r>
+        <w:t xml:space="preserve">. </w:t>
+      </w:r>
+      <w:proofErr w:type="spellStart"/>
+      <w:r>
+        <w:t>Complications</w:t>
+      </w:r>
+      <w:proofErr w:type="spellEnd"/>
+      <w:r>
+        <w:t xml:space="preserve"> </w:t>
+      </w:r>
+      <w:proofErr w:type="spellStart"/>
+      <w:r>
+        <w:t>can</w:t>
+      </w:r>
+      <w:proofErr w:type="spellEnd"/>
+      <w:r>
+        <w:t xml:space="preserve"> </w:t>
+      </w:r>
+      <w:proofErr w:type="spellStart"/>
+      <w:r>
+        <w:t>arise</w:t>
+      </w:r>
+      <w:proofErr w:type="spellEnd"/>
+      <w:r>
+        <w:t xml:space="preserve"> </w:t>
+      </w:r>
+      <w:proofErr w:type="spellStart"/>
+      <w:r>
+        <w:t>when</w:t>
+      </w:r>
+      <w:proofErr w:type="spellEnd"/>
+      <w:r>
+        <w:t xml:space="preserve"> </w:t>
+      </w:r>
+      <w:proofErr w:type="spellStart"/>
+      <w:r>
+        <w:t>playing</w:t>
+      </w:r>
+      <w:proofErr w:type="spellEnd"/>
+      <w:r>
+        <w:t xml:space="preserve"> </w:t>
+      </w:r>
+      <w:proofErr w:type="spellStart"/>
+      <w:r>
+        <w:t>one</w:t>
+      </w:r>
+      <w:proofErr w:type="spellEnd"/>
+      <w:r>
+        <w:t xml:space="preserve"> </w:t>
+      </w:r>
+      <w:proofErr w:type="spellStart"/>
+      <w:r>
+        <w:t>continuous</w:t>
+      </w:r>
+      <w:proofErr w:type="spellEnd"/>
+      <w:r>
+        <w:t xml:space="preserve"> sound clip </w:t>
+      </w:r>
+      <w:proofErr w:type="spellStart"/>
+      <w:r>
+        <w:t>through</w:t>
+      </w:r>
+      <w:proofErr w:type="spellEnd"/>
+      <w:r>
+        <w:t xml:space="preserve"> an </w:t>
+      </w:r>
+      <w:proofErr w:type="spellStart"/>
+      <w:r>
+        <w:t>entire</w:t>
+      </w:r>
+      <w:proofErr w:type="spellEnd"/>
+      <w:r>
+        <w:t xml:space="preserve"> </w:t>
+      </w:r>
+      <w:proofErr w:type="spellStart"/>
+      <w:r>
+        <w:t>soundwalk</w:t>
+      </w:r>
+      <w:proofErr w:type="spellEnd"/>
+      <w:r>
+        <w:t xml:space="preserve">. For </w:t>
+      </w:r>
+      <w:proofErr w:type="spellStart"/>
+      <w:r>
+        <w:t>instance</w:t>
+      </w:r>
+      <w:proofErr w:type="spellEnd"/>
+      <w:r>
+        <w:t xml:space="preserve"> </w:t>
+      </w:r>
+      <w:proofErr w:type="spellStart"/>
+      <w:r>
+        <w:t>if</w:t>
+      </w:r>
+      <w:proofErr w:type="spellEnd"/>
+      <w:r>
+        <w:t xml:space="preserve"> the </w:t>
+      </w:r>
+      <w:proofErr w:type="spellStart"/>
+      <w:r>
+        <w:t>user</w:t>
+      </w:r>
+      <w:proofErr w:type="spellEnd"/>
+      <w:r>
+        <w:t xml:space="preserve"> is </w:t>
+      </w:r>
+      <w:proofErr w:type="spellStart"/>
+      <w:r>
+        <w:t>walking</w:t>
+      </w:r>
+      <w:proofErr w:type="spellEnd"/>
+      <w:r>
+        <w:t xml:space="preserve"> the </w:t>
+      </w:r>
+      <w:proofErr w:type="spellStart"/>
+      <w:r>
+        <w:t>distance</w:t>
+      </w:r>
+      <w:proofErr w:type="spellEnd"/>
+      <w:r>
+        <w:t xml:space="preserve"> </w:t>
+      </w:r>
+      <w:proofErr w:type="spellStart"/>
+      <w:r>
+        <w:t>too</w:t>
+      </w:r>
+      <w:proofErr w:type="spellEnd"/>
+      <w:r>
+        <w:t xml:space="preserve"> fast or </w:t>
+      </w:r>
+      <w:proofErr w:type="spellStart"/>
+      <w:r>
+        <w:t>too</w:t>
+      </w:r>
+      <w:proofErr w:type="spellEnd"/>
+      <w:r>
+        <w:t xml:space="preserve"> </w:t>
+      </w:r>
+      <w:proofErr w:type="spellStart"/>
+      <w:r>
+        <w:t>slow</w:t>
+      </w:r>
+      <w:proofErr w:type="spellEnd"/>
+      <w:r>
+        <w:t xml:space="preserve"> </w:t>
+      </w:r>
+      <w:proofErr w:type="spellStart"/>
+      <w:r>
+        <w:t>through</w:t>
+      </w:r>
+      <w:proofErr w:type="spellEnd"/>
+      <w:r>
+        <w:t xml:space="preserve">, </w:t>
+      </w:r>
+      <w:proofErr w:type="spellStart"/>
+      <w:r>
+        <w:t>resulting</w:t>
+      </w:r>
+      <w:proofErr w:type="spellEnd"/>
+      <w:r>
+        <w:t xml:space="preserve"> in the </w:t>
+      </w:r>
+      <w:proofErr w:type="spellStart"/>
+      <w:r>
+        <w:t>user’s</w:t>
+      </w:r>
+      <w:proofErr w:type="spellEnd"/>
+      <w:r>
+        <w:t xml:space="preserve"> position not </w:t>
+      </w:r>
+      <w:proofErr w:type="spellStart"/>
+      <w:r>
+        <w:t>corresponding</w:t>
+      </w:r>
+      <w:proofErr w:type="spellEnd"/>
+      <w:r>
+        <w:t xml:space="preserve"> </w:t>
+      </w:r>
+      <w:proofErr w:type="spellStart"/>
+      <w:r>
+        <w:t>with</w:t>
+      </w:r>
+      <w:proofErr w:type="spellEnd"/>
+      <w:r>
+        <w:t xml:space="preserve"> the </w:t>
+      </w:r>
+      <w:proofErr w:type="spellStart"/>
+      <w:r>
+        <w:t>content</w:t>
+      </w:r>
+      <w:proofErr w:type="spellEnd"/>
+      <w:r>
+        <w:t xml:space="preserve"> in the audio </w:t>
+      </w:r>
+      <w:proofErr w:type="spellStart"/>
+      <w:r>
+        <w:t>track</w:t>
+      </w:r>
+      <w:proofErr w:type="spellEnd"/>
+      <w:r>
+        <w:t xml:space="preserve">. </w:t>
+      </w:r>
+      <w:r>
+        <w:t xml:space="preserve">In </w:t>
+      </w:r>
+      <w:proofErr w:type="spellStart"/>
+      <w:r>
+        <w:t>this</w:t>
+      </w:r>
+      <w:proofErr w:type="spellEnd"/>
+      <w:r>
+        <w:t xml:space="preserve"> paper </w:t>
+      </w:r>
+      <w:proofErr w:type="spellStart"/>
+      <w:r>
+        <w:t>we</w:t>
+      </w:r>
+      <w:proofErr w:type="spellEnd"/>
+      <w:r>
+        <w:t xml:space="preserve"> </w:t>
+      </w:r>
+      <w:proofErr w:type="spellStart"/>
+      <w:r>
+        <w:t>introduce</w:t>
+      </w:r>
+      <w:proofErr w:type="spellEnd"/>
+      <w:r>
+        <w:t xml:space="preserve"> an </w:t>
+      </w:r>
+      <w:proofErr w:type="spellStart"/>
+      <w:r>
+        <w:t>application</w:t>
+      </w:r>
+      <w:proofErr w:type="spellEnd"/>
+      <w:r>
+        <w:t xml:space="preserve"> </w:t>
+      </w:r>
+      <w:proofErr w:type="spellStart"/>
+      <w:r>
+        <w:t>that</w:t>
+      </w:r>
+      <w:proofErr w:type="spellEnd"/>
+      <w:r>
+        <w:t xml:space="preserve"> serves as a solution to the problems </w:t>
+      </w:r>
+      <w:proofErr w:type="spellStart"/>
+      <w:r>
+        <w:t>that</w:t>
+      </w:r>
+      <w:proofErr w:type="spellEnd"/>
+      <w:r>
+        <w:t xml:space="preserve"> </w:t>
+      </w:r>
+      <w:proofErr w:type="spellStart"/>
+      <w:r>
+        <w:t>may</w:t>
+      </w:r>
+      <w:proofErr w:type="spellEnd"/>
+      <w:r>
+        <w:t xml:space="preserve"> </w:t>
+      </w:r>
+      <w:proofErr w:type="spellStart"/>
+      <w:r>
+        <w:t>arise</w:t>
+      </w:r>
+      <w:proofErr w:type="spellEnd"/>
+      <w:r>
+        <w:t xml:space="preserve"> in </w:t>
+      </w:r>
+      <w:proofErr w:type="spellStart"/>
+      <w:r>
+        <w:t>creating</w:t>
+      </w:r>
+      <w:proofErr w:type="spellEnd"/>
+      <w:r>
+        <w:t xml:space="preserve"> </w:t>
+      </w:r>
+      <w:proofErr w:type="spellStart"/>
+      <w:r>
+        <w:t>context-aware</w:t>
+      </w:r>
+      <w:proofErr w:type="spellEnd"/>
+      <w:r>
+        <w:t xml:space="preserve"> </w:t>
+      </w:r>
+      <w:proofErr w:type="spellStart"/>
+      <w:r>
+        <w:t>soundwalks</w:t>
+      </w:r>
+      <w:proofErr w:type="spellEnd"/>
+      <w:r>
+        <w:t xml:space="preserve">. The </w:t>
+      </w:r>
+      <w:proofErr w:type="spellStart"/>
+      <w:r>
+        <w:t>application</w:t>
+      </w:r>
+      <w:proofErr w:type="spellEnd"/>
+      <w:r>
+        <w:t xml:space="preserve"> </w:t>
+      </w:r>
+      <w:proofErr w:type="spellStart"/>
+      <w:r>
+        <w:t>was</w:t>
+      </w:r>
+      <w:proofErr w:type="spellEnd"/>
+      <w:r>
+        <w:t xml:space="preserve"> </w:t>
+      </w:r>
+      <w:proofErr w:type="spellStart"/>
+      <w:r>
+        <w:t>developed</w:t>
+      </w:r>
+      <w:proofErr w:type="spellEnd"/>
+      <w:r>
+        <w:t xml:space="preserve"> in Android studio and </w:t>
+      </w:r>
+      <w:proofErr w:type="spellStart"/>
+      <w:r>
+        <w:t>uses</w:t>
+      </w:r>
+      <w:proofErr w:type="spellEnd"/>
+      <w:r>
+        <w:t xml:space="preserve"> GPS </w:t>
+      </w:r>
+      <w:proofErr w:type="spellStart"/>
+      <w:r>
+        <w:t>coordinates</w:t>
+      </w:r>
+      <w:proofErr w:type="spellEnd"/>
+      <w:r>
+        <w:t xml:space="preserve"> and </w:t>
+      </w:r>
+      <w:proofErr w:type="spellStart"/>
+      <w:r>
+        <w:t>geofencing</w:t>
+      </w:r>
+      <w:proofErr w:type="spellEnd"/>
+      <w:r>
+        <w:t xml:space="preserve"> </w:t>
+      </w:r>
+      <w:proofErr w:type="spellStart"/>
+      <w:r>
+        <w:t>technology</w:t>
+      </w:r>
+      <w:proofErr w:type="spellEnd"/>
+      <w:r>
+        <w:t xml:space="preserve"> to</w:t>
+      </w:r>
+      <w:r>
+        <w:t xml:space="preserve"> </w:t>
+      </w:r>
+      <w:proofErr w:type="spellStart"/>
+      <w:r>
+        <w:t>determinate</w:t>
+      </w:r>
+      <w:proofErr w:type="spellEnd"/>
+      <w:r>
+        <w:t xml:space="preserve"> the </w:t>
+      </w:r>
+      <w:proofErr w:type="spellStart"/>
+      <w:r>
+        <w:t>user’s</w:t>
+      </w:r>
+      <w:proofErr w:type="spellEnd"/>
+      <w:r>
+        <w:t xml:space="preserve"> </w:t>
+      </w:r>
+      <w:proofErr w:type="spellStart"/>
+      <w:r>
+        <w:t>location</w:t>
+      </w:r>
+      <w:proofErr w:type="spellEnd"/>
+      <w:r>
+        <w:t xml:space="preserve">. </w:t>
+      </w:r>
+      <w:proofErr w:type="spellStart"/>
+      <w:r>
+        <w:t>Each</w:t>
+      </w:r>
+      <w:proofErr w:type="spellEnd"/>
+      <w:r>
+        <w:t xml:space="preserve"> </w:t>
+      </w:r>
+      <w:proofErr w:type="spellStart"/>
+      <w:r>
+        <w:t>geofence</w:t>
+      </w:r>
+      <w:proofErr w:type="spellEnd"/>
+      <w:r>
+        <w:t xml:space="preserve"> </w:t>
+      </w:r>
+      <w:proofErr w:type="spellStart"/>
+      <w:r>
+        <w:t>was</w:t>
+      </w:r>
+      <w:proofErr w:type="spellEnd"/>
+      <w:r>
+        <w:t xml:space="preserve"> given the </w:t>
+      </w:r>
+      <w:proofErr w:type="spellStart"/>
+      <w:r>
+        <w:t>size</w:t>
+      </w:r>
+      <w:proofErr w:type="spellEnd"/>
+      <w:r>
+        <w:t xml:space="preserve"> </w:t>
+      </w:r>
+      <w:proofErr w:type="spellStart"/>
+      <w:r>
+        <w:t>of</w:t>
+      </w:r>
+      <w:proofErr w:type="spellEnd"/>
+      <w:r>
+        <w:t xml:space="preserve"> 50x40 meters and </w:t>
+      </w:r>
+      <w:proofErr w:type="spellStart"/>
+      <w:r>
+        <w:t>together</w:t>
+      </w:r>
+      <w:proofErr w:type="spellEnd"/>
+      <w:r>
+        <w:t xml:space="preserve"> </w:t>
+      </w:r>
+      <w:proofErr w:type="spellStart"/>
+      <w:r>
+        <w:t>they</w:t>
+      </w:r>
+      <w:proofErr w:type="spellEnd"/>
+      <w:r>
+        <w:t xml:space="preserve"> f</w:t>
+      </w:r>
+      <w:r>
+        <w:t xml:space="preserve">orm a </w:t>
+      </w:r>
+      <w:proofErr w:type="spellStart"/>
+      <w:r>
+        <w:t>soundwalk</w:t>
+      </w:r>
+      <w:proofErr w:type="spellEnd"/>
+      <w:r>
+        <w:t xml:space="preserve">. The </w:t>
+      </w:r>
+      <w:proofErr w:type="spellStart"/>
+      <w:r>
+        <w:t>geofences</w:t>
+      </w:r>
+      <w:proofErr w:type="spellEnd"/>
+      <w:r>
+        <w:t xml:space="preserve"> </w:t>
+      </w:r>
+      <w:proofErr w:type="spellStart"/>
+      <w:r>
+        <w:t>were</w:t>
+      </w:r>
+      <w:proofErr w:type="spellEnd"/>
+      <w:r>
+        <w:t xml:space="preserve"> </w:t>
+      </w:r>
+      <w:proofErr w:type="spellStart"/>
+      <w:r>
+        <w:t>also</w:t>
+      </w:r>
+      <w:proofErr w:type="spellEnd"/>
+      <w:r>
+        <w:t xml:space="preserve"> </w:t>
+      </w:r>
+      <w:proofErr w:type="spellStart"/>
+      <w:r>
+        <w:t>assigned</w:t>
       </w:r>
       <w:proofErr w:type="spellEnd"/>
       <w:r>
@@ -532,7 +1194,15 @@
       </w:r>
       <w:proofErr w:type="spellStart"/>
       <w:r>
-        <w:t>lot</w:t>
+        <w:t>specific</w:t>
+      </w:r>
+      <w:proofErr w:type="spellEnd"/>
+      <w:r>
+        <w:t xml:space="preserve"> audio clip </w:t>
+      </w:r>
+      <w:proofErr w:type="spellStart"/>
+      <w:r>
+        <w:t>that</w:t>
       </w:r>
       <w:proofErr w:type="spellEnd"/>
       <w:r>
@@ -540,31 +1210,162 @@
       </w:r>
       <w:proofErr w:type="spellStart"/>
       <w:r>
+        <w:t>played</w:t>
+      </w:r>
+      <w:proofErr w:type="spellEnd"/>
+      <w:r>
+        <w:t xml:space="preserve"> </w:t>
+      </w:r>
+      <w:proofErr w:type="spellStart"/>
+      <w:r>
+        <w:t>when</w:t>
+      </w:r>
+      <w:proofErr w:type="spellEnd"/>
+      <w:r>
+        <w:t xml:space="preserve"> the </w:t>
+      </w:r>
+      <w:proofErr w:type="spellStart"/>
+      <w:r>
+        <w:t>user</w:t>
+      </w:r>
+      <w:proofErr w:type="spellEnd"/>
+      <w:r>
+        <w:t xml:space="preserve"> </w:t>
+      </w:r>
+      <w:proofErr w:type="spellStart"/>
+      <w:r>
+        <w:t>enters</w:t>
+      </w:r>
+      <w:proofErr w:type="spellEnd"/>
+      <w:r>
+        <w:t xml:space="preserve"> the </w:t>
+      </w:r>
+      <w:proofErr w:type="spellStart"/>
+      <w:r>
+        <w:t>geofence</w:t>
+      </w:r>
+      <w:proofErr w:type="spellEnd"/>
+      <w:r>
+        <w:t xml:space="preserve">. To </w:t>
+      </w:r>
+      <w:proofErr w:type="spellStart"/>
+      <w:r>
+        <w:t>evaluate</w:t>
+      </w:r>
+      <w:proofErr w:type="spellEnd"/>
+      <w:r>
+        <w:t xml:space="preserve"> </w:t>
+      </w:r>
+      <w:proofErr w:type="spellStart"/>
+      <w:r>
+        <w:t>our</w:t>
+      </w:r>
+      <w:proofErr w:type="spellEnd"/>
+      <w:r>
+        <w:t xml:space="preserve"> </w:t>
+      </w:r>
+      <w:proofErr w:type="spellStart"/>
+      <w:r>
+        <w:t>application</w:t>
+      </w:r>
+      <w:proofErr w:type="spellEnd"/>
+      <w:r>
+        <w:t xml:space="preserve"> </w:t>
+      </w:r>
+      <w:proofErr w:type="spellStart"/>
+      <w:r>
+        <w:t>user</w:t>
+      </w:r>
+      <w:proofErr w:type="spellEnd"/>
+      <w:r>
+        <w:t xml:space="preserve"> tests </w:t>
+      </w:r>
+      <w:proofErr w:type="spellStart"/>
+      <w:r>
+        <w:t>were</w:t>
+      </w:r>
+      <w:proofErr w:type="spellEnd"/>
+      <w:r>
+        <w:t xml:space="preserve"> </w:t>
+      </w:r>
+      <w:proofErr w:type="spellStart"/>
+      <w:r>
+        <w:t>designed</w:t>
+      </w:r>
+      <w:proofErr w:type="spellEnd"/>
+      <w:r>
+        <w:t xml:space="preserve">. The tests </w:t>
+      </w:r>
+      <w:proofErr w:type="spellStart"/>
+      <w:r>
+        <w:t>were</w:t>
+      </w:r>
+      <w:proofErr w:type="spellEnd"/>
+      <w:r>
+        <w:t xml:space="preserve"> </w:t>
+      </w:r>
+      <w:proofErr w:type="spellStart"/>
+      <w:r>
+        <w:t>conducted</w:t>
+      </w:r>
+      <w:proofErr w:type="spellEnd"/>
+      <w:r>
+        <w:t xml:space="preserve"> on a </w:t>
+      </w:r>
+      <w:proofErr w:type="spellStart"/>
+      <w:r>
+        <w:t>soundwalk</w:t>
+      </w:r>
+      <w:proofErr w:type="spellEnd"/>
+      <w:r>
+        <w:t xml:space="preserve"> </w:t>
+      </w:r>
+      <w:proofErr w:type="spellStart"/>
+      <w:r>
+        <w:t>located</w:t>
+      </w:r>
+      <w:proofErr w:type="spellEnd"/>
+      <w:r>
+        <w:t xml:space="preserve"> </w:t>
+      </w:r>
+      <w:proofErr w:type="spellStart"/>
+      <w:r>
+        <w:t>outside</w:t>
+      </w:r>
+      <w:proofErr w:type="spellEnd"/>
+      <w:r>
+        <w:t xml:space="preserve"> </w:t>
+      </w:r>
+      <w:proofErr w:type="spellStart"/>
+      <w:r>
         <w:t>of</w:t>
       </w:r>
       <w:proofErr w:type="spellEnd"/>
       <w:r>
-        <w:t xml:space="preserve"> navigation </w:t>
-      </w:r>
-      <w:proofErr w:type="gramStart"/>
-      <w:r>
-        <w:t>and guide</w:t>
-      </w:r>
-      <w:proofErr w:type="gramEnd"/>
+        <w:t xml:space="preserve"> Malmö University. </w:t>
+      </w:r>
+      <w:proofErr w:type="spellStart"/>
+      <w:r>
+        <w:t>Based</w:t>
+      </w:r>
+      <w:proofErr w:type="spellEnd"/>
+      <w:r>
+        <w:t xml:space="preserve"> on </w:t>
+      </w:r>
+      <w:r>
+        <w:t xml:space="preserve">the </w:t>
+      </w:r>
+      <w:proofErr w:type="spellStart"/>
+      <w:r>
+        <w:t>results</w:t>
+      </w:r>
+      <w:proofErr w:type="spellEnd"/>
       <w:r>
         <w:t xml:space="preserve"> </w:t>
       </w:r>
       <w:proofErr w:type="spellStart"/>
       <w:r>
-        <w:t>applications</w:t>
-      </w:r>
-      <w:proofErr w:type="spellEnd"/>
-      <w:r>
-        <w:t xml:space="preserve"> for different </w:t>
-      </w:r>
-      <w:proofErr w:type="spellStart"/>
-      <w:r>
-        <w:t>locations</w:t>
+        <w:t>of</w:t>
       </w:r>
       <w:proofErr w:type="spellEnd"/>
       <w:r>
@@ -572,7 +1373,63 @@
       </w:r>
       <w:proofErr w:type="spellStart"/>
       <w:r>
-        <w:t>around</w:t>
+        <w:t>our</w:t>
+      </w:r>
+      <w:proofErr w:type="spellEnd"/>
+      <w:r>
+        <w:t xml:space="preserve"> </w:t>
+      </w:r>
+      <w:proofErr w:type="spellStart"/>
+      <w:r>
+        <w:t>user</w:t>
+      </w:r>
+      <w:proofErr w:type="spellEnd"/>
+      <w:r>
+        <w:t xml:space="preserve"> tests the </w:t>
+      </w:r>
+      <w:proofErr w:type="spellStart"/>
+      <w:r>
+        <w:t>participants</w:t>
+      </w:r>
+      <w:proofErr w:type="spellEnd"/>
+      <w:r>
+        <w:t xml:space="preserve"> </w:t>
+      </w:r>
+      <w:proofErr w:type="spellStart"/>
+      <w:r>
+        <w:t>found</w:t>
+      </w:r>
+      <w:proofErr w:type="spellEnd"/>
+      <w:r>
+        <w:t xml:space="preserve"> </w:t>
+      </w:r>
+      <w:proofErr w:type="spellStart"/>
+      <w:r>
+        <w:t>that</w:t>
+      </w:r>
+      <w:proofErr w:type="spellEnd"/>
+      <w:r>
+        <w:t xml:space="preserve"> the sound </w:t>
+      </w:r>
+      <w:proofErr w:type="spellStart"/>
+      <w:r>
+        <w:t>was</w:t>
+      </w:r>
+      <w:proofErr w:type="spellEnd"/>
+      <w:r>
+        <w:t xml:space="preserve"> </w:t>
+      </w:r>
+      <w:proofErr w:type="spellStart"/>
+      <w:r>
+        <w:t>consistent</w:t>
+      </w:r>
+      <w:proofErr w:type="spellEnd"/>
+      <w:r>
+        <w:t xml:space="preserve"> </w:t>
+      </w:r>
+      <w:proofErr w:type="spellStart"/>
+      <w:r>
+        <w:t>with</w:t>
       </w:r>
       <w:proofErr w:type="spellEnd"/>
       <w:r>
@@ -580,15 +1437,7 @@
       </w:r>
       <w:proofErr w:type="spellStart"/>
       <w:r>
-        <w:t>world</w:t>
-      </w:r>
-      <w:proofErr w:type="spellEnd"/>
-      <w:r>
-        <w:t xml:space="preserve">. </w:t>
-      </w:r>
-      <w:proofErr w:type="spellStart"/>
-      <w:r>
-        <w:t>This</w:t>
+        <w:t>place</w:t>
       </w:r>
       <w:proofErr w:type="spellEnd"/>
       <w:r>
@@ -596,7 +1445,7 @@
       </w:r>
       <w:proofErr w:type="spellStart"/>
       <w:r>
-        <w:t>study</w:t>
+        <w:t>they</w:t>
       </w:r>
       <w:proofErr w:type="spellEnd"/>
       <w:r>
@@ -604,15 +1453,7 @@
       </w:r>
       <w:proofErr w:type="spellStart"/>
       <w:r>
-        <w:t>focuses</w:t>
-      </w:r>
-      <w:proofErr w:type="spellEnd"/>
-      <w:r>
-        <w:t xml:space="preserve"> on </w:t>
-      </w:r>
-      <w:proofErr w:type="spellStart"/>
-      <w:r>
-        <w:t>context-aware</w:t>
+        <w:t>were</w:t>
       </w:r>
       <w:proofErr w:type="spellEnd"/>
       <w:r>
@@ -620,883 +1461,11 @@
       </w:r>
       <w:proofErr w:type="spellStart"/>
       <w:r>
-        <w:t>soundwalks</w:t>
-      </w:r>
-      <w:proofErr w:type="spellEnd"/>
-      <w:r>
-        <w:t xml:space="preserve">, </w:t>
-      </w:r>
-      <w:proofErr w:type="spellStart"/>
-      <w:r>
-        <w:t>e.g</w:t>
-      </w:r>
-      <w:proofErr w:type="spellEnd"/>
-      <w:r>
-        <w:t xml:space="preserve">. it </w:t>
-      </w:r>
-      <w:proofErr w:type="spellStart"/>
-      <w:r>
-        <w:t>could</w:t>
-      </w:r>
-      <w:proofErr w:type="spellEnd"/>
-      <w:r>
-        <w:t xml:space="preserve"> be a </w:t>
-      </w:r>
-      <w:proofErr w:type="spellStart"/>
-      <w:r>
-        <w:t>guided</w:t>
-      </w:r>
-      <w:proofErr w:type="spellEnd"/>
-      <w:r>
-        <w:t xml:space="preserve"> tour </w:t>
-      </w:r>
-      <w:proofErr w:type="spellStart"/>
-      <w:r>
-        <w:t>through</w:t>
-      </w:r>
-      <w:proofErr w:type="spellEnd"/>
-      <w:r>
-        <w:t xml:space="preserve"> a city </w:t>
-      </w:r>
-      <w:proofErr w:type="spellStart"/>
-      <w:r>
-        <w:t>where</w:t>
-      </w:r>
-      <w:proofErr w:type="spellEnd"/>
-      <w:r>
-        <w:t xml:space="preserve"> a voice in the audio </w:t>
-      </w:r>
-      <w:proofErr w:type="spellStart"/>
-      <w:r>
-        <w:t>describes</w:t>
-      </w:r>
-      <w:proofErr w:type="spellEnd"/>
-      <w:r>
-        <w:t xml:space="preserve"> </w:t>
-      </w:r>
-      <w:proofErr w:type="spellStart"/>
-      <w:r>
-        <w:t>sights</w:t>
-      </w:r>
-      <w:proofErr w:type="spellEnd"/>
-      <w:r>
-        <w:t xml:space="preserve"> in the </w:t>
-      </w:r>
-      <w:proofErr w:type="spellStart"/>
-      <w:r>
-        <w:t>surroundings</w:t>
-      </w:r>
-      <w:proofErr w:type="spellEnd"/>
-      <w:r>
-        <w:t xml:space="preserve"> </w:t>
-      </w:r>
-      <w:proofErr w:type="spellStart"/>
-      <w:r>
-        <w:t>of</w:t>
-      </w:r>
-      <w:proofErr w:type="spellEnd"/>
-      <w:r>
-        <w:t xml:space="preserve"> the </w:t>
-      </w:r>
-      <w:proofErr w:type="spellStart"/>
-      <w:r>
-        <w:t>user</w:t>
-      </w:r>
-      <w:proofErr w:type="spellEnd"/>
-      <w:r>
-        <w:t xml:space="preserve">. </w:t>
-      </w:r>
-      <w:proofErr w:type="spellStart"/>
-      <w:r>
-        <w:t>Only</w:t>
-      </w:r>
-      <w:proofErr w:type="spellEnd"/>
-      <w:r>
-        <w:t xml:space="preserve"> </w:t>
-      </w:r>
-      <w:proofErr w:type="spellStart"/>
-      <w:r>
-        <w:t>playing</w:t>
-      </w:r>
-      <w:proofErr w:type="spellEnd"/>
-      <w:r>
-        <w:t xml:space="preserve"> a given </w:t>
-      </w:r>
-      <w:proofErr w:type="gramStart"/>
-      <w:r>
-        <w:t>sound clip</w:t>
-      </w:r>
-      <w:proofErr w:type="gramEnd"/>
-      <w:r>
-        <w:t xml:space="preserve"> for a </w:t>
-      </w:r>
-      <w:proofErr w:type="spellStart"/>
-      <w:r>
-        <w:t>soundwalk</w:t>
-      </w:r>
-      <w:proofErr w:type="spellEnd"/>
-      <w:r>
-        <w:t xml:space="preserve"> </w:t>
-      </w:r>
-      <w:proofErr w:type="spellStart"/>
-      <w:r>
-        <w:t>can</w:t>
-      </w:r>
-      <w:proofErr w:type="spellEnd"/>
-      <w:r>
-        <w:t xml:space="preserve"> </w:t>
-      </w:r>
-      <w:proofErr w:type="spellStart"/>
-      <w:r>
-        <w:t>lead</w:t>
-      </w:r>
-      <w:proofErr w:type="spellEnd"/>
-      <w:r>
-        <w:t xml:space="preserve"> to problems. </w:t>
-      </w:r>
-      <w:proofErr w:type="spellStart"/>
-      <w:r>
-        <w:t>One</w:t>
-      </w:r>
-      <w:proofErr w:type="spellEnd"/>
-      <w:r>
-        <w:t xml:space="preserve"> problem is </w:t>
-      </w:r>
-      <w:proofErr w:type="spellStart"/>
-      <w:r>
-        <w:t>if</w:t>
-      </w:r>
-      <w:proofErr w:type="spellEnd"/>
-      <w:r>
-        <w:t xml:space="preserve"> the </w:t>
-      </w:r>
-      <w:proofErr w:type="spellStart"/>
-      <w:r>
-        <w:t>user</w:t>
-      </w:r>
-      <w:proofErr w:type="spellEnd"/>
-      <w:r>
-        <w:t xml:space="preserve"> </w:t>
-      </w:r>
-      <w:proofErr w:type="spellStart"/>
-      <w:r>
-        <w:t>leaves</w:t>
-      </w:r>
-      <w:proofErr w:type="spellEnd"/>
-      <w:r>
-        <w:t xml:space="preserve"> the area for </w:t>
-      </w:r>
-      <w:proofErr w:type="spellStart"/>
-      <w:r>
-        <w:t>which</w:t>
-      </w:r>
-      <w:proofErr w:type="spellEnd"/>
-      <w:r>
-        <w:t xml:space="preserve"> the tour is </w:t>
-      </w:r>
-      <w:proofErr w:type="spellStart"/>
-      <w:r>
-        <w:t>intended</w:t>
-      </w:r>
-      <w:proofErr w:type="spellEnd"/>
-      <w:r>
-        <w:t xml:space="preserve">. </w:t>
-      </w:r>
-      <w:proofErr w:type="spellStart"/>
-      <w:r>
-        <w:t>This</w:t>
-      </w:r>
-      <w:proofErr w:type="spellEnd"/>
-      <w:r>
-        <w:t xml:space="preserve"> </w:t>
-      </w:r>
-      <w:proofErr w:type="spellStart"/>
-      <w:r>
-        <w:t>means</w:t>
-      </w:r>
-      <w:proofErr w:type="spellEnd"/>
-      <w:r>
-        <w:t xml:space="preserve"> </w:t>
-      </w:r>
-      <w:proofErr w:type="spellStart"/>
-      <w:r>
-        <w:t>that</w:t>
-      </w:r>
-      <w:proofErr w:type="spellEnd"/>
-      <w:r>
-        <w:t xml:space="preserve"> </w:t>
-      </w:r>
-      <w:proofErr w:type="spellStart"/>
-      <w:r>
-        <w:t>user</w:t>
-      </w:r>
-      <w:proofErr w:type="spellEnd"/>
-      <w:r>
-        <w:t xml:space="preserve"> </w:t>
-      </w:r>
-      <w:proofErr w:type="spellStart"/>
-      <w:r>
-        <w:t>will</w:t>
-      </w:r>
-      <w:proofErr w:type="spellEnd"/>
-      <w:r>
-        <w:t xml:space="preserve"> be </w:t>
-      </w:r>
-      <w:proofErr w:type="spellStart"/>
-      <w:r>
-        <w:t>walking</w:t>
-      </w:r>
-      <w:proofErr w:type="spellEnd"/>
-      <w:r>
-        <w:t xml:space="preserve"> in a different </w:t>
-      </w:r>
-      <w:proofErr w:type="spellStart"/>
-      <w:r>
-        <w:t>location</w:t>
-      </w:r>
-      <w:proofErr w:type="spellEnd"/>
-      <w:r>
-        <w:t xml:space="preserve"> </w:t>
-      </w:r>
-      <w:proofErr w:type="spellStart"/>
-      <w:r>
-        <w:t>than</w:t>
-      </w:r>
-      <w:proofErr w:type="spellEnd"/>
-      <w:r>
-        <w:t xml:space="preserve"> </w:t>
-      </w:r>
-      <w:proofErr w:type="spellStart"/>
-      <w:r>
-        <w:t>what</w:t>
-      </w:r>
-      <w:proofErr w:type="spellEnd"/>
-      <w:r>
-        <w:t xml:space="preserve"> </w:t>
-      </w:r>
-      <w:proofErr w:type="spellStart"/>
-      <w:r>
-        <w:t>was</w:t>
-      </w:r>
-      <w:proofErr w:type="spellEnd"/>
-      <w:r>
-        <w:t xml:space="preserve"> </w:t>
-      </w:r>
-      <w:proofErr w:type="spellStart"/>
-      <w:r>
-        <w:t>intended</w:t>
-      </w:r>
-      <w:proofErr w:type="spellEnd"/>
-      <w:r>
-        <w:t xml:space="preserve"> for the </w:t>
-      </w:r>
-      <w:proofErr w:type="spellStart"/>
-      <w:r>
-        <w:t>soundwalk</w:t>
-      </w:r>
-      <w:proofErr w:type="spellEnd"/>
-      <w:r>
-        <w:t xml:space="preserve">. Another problem </w:t>
-      </w:r>
-      <w:proofErr w:type="spellStart"/>
-      <w:r>
-        <w:t>might</w:t>
-      </w:r>
-      <w:proofErr w:type="spellEnd"/>
-      <w:r>
-        <w:t xml:space="preserve"> be </w:t>
-      </w:r>
-      <w:proofErr w:type="spellStart"/>
-      <w:r>
-        <w:t>that</w:t>
-      </w:r>
-      <w:proofErr w:type="spellEnd"/>
-      <w:r>
-        <w:t xml:space="preserve"> the </w:t>
-      </w:r>
-      <w:proofErr w:type="spellStart"/>
-      <w:r>
-        <w:t>user</w:t>
-      </w:r>
-      <w:proofErr w:type="spellEnd"/>
-      <w:r>
-        <w:t xml:space="preserve"> </w:t>
-      </w:r>
-      <w:proofErr w:type="spellStart"/>
-      <w:r>
-        <w:t>may</w:t>
-      </w:r>
-      <w:proofErr w:type="spellEnd"/>
-      <w:r>
-        <w:t xml:space="preserve"> go </w:t>
-      </w:r>
-      <w:proofErr w:type="spellStart"/>
-      <w:r>
-        <w:t>too</w:t>
-      </w:r>
-      <w:proofErr w:type="spellEnd"/>
-      <w:r>
-        <w:t xml:space="preserve"> fast or </w:t>
-      </w:r>
-      <w:proofErr w:type="spellStart"/>
-      <w:r>
-        <w:t>slowly</w:t>
-      </w:r>
-      <w:proofErr w:type="spellEnd"/>
-      <w:r>
-        <w:t xml:space="preserve"> and end </w:t>
-      </w:r>
-      <w:proofErr w:type="spellStart"/>
-      <w:r>
-        <w:t>up</w:t>
-      </w:r>
-      <w:proofErr w:type="spellEnd"/>
-      <w:r>
-        <w:t xml:space="preserve"> not in </w:t>
-      </w:r>
-      <w:proofErr w:type="spellStart"/>
-      <w:r>
-        <w:t>sync</w:t>
-      </w:r>
-      <w:proofErr w:type="spellEnd"/>
-      <w:r>
-        <w:t xml:space="preserve"> </w:t>
-      </w:r>
-      <w:proofErr w:type="spellStart"/>
-      <w:r>
-        <w:t>with</w:t>
-      </w:r>
-      <w:proofErr w:type="spellEnd"/>
-      <w:r>
-        <w:t xml:space="preserve"> the audio </w:t>
-      </w:r>
-      <w:proofErr w:type="spellStart"/>
-      <w:r>
-        <w:t>track</w:t>
-      </w:r>
-      <w:proofErr w:type="spellEnd"/>
-      <w:r>
-        <w:t xml:space="preserve">. In </w:t>
-      </w:r>
-      <w:proofErr w:type="spellStart"/>
-      <w:r>
-        <w:t>this</w:t>
-      </w:r>
-      <w:proofErr w:type="spellEnd"/>
-      <w:r>
-        <w:t xml:space="preserve"> paper </w:t>
-      </w:r>
-      <w:proofErr w:type="spellStart"/>
-      <w:r>
-        <w:t>we</w:t>
-      </w:r>
-      <w:proofErr w:type="spellEnd"/>
-      <w:r>
-        <w:t xml:space="preserve"> present an </w:t>
-      </w:r>
-      <w:proofErr w:type="spellStart"/>
-      <w:r>
-        <w:t>application</w:t>
-      </w:r>
-      <w:proofErr w:type="spellEnd"/>
-      <w:r>
-        <w:t xml:space="preserve"> </w:t>
-      </w:r>
-      <w:proofErr w:type="spellStart"/>
-      <w:r>
-        <w:t>that</w:t>
-      </w:r>
-      <w:proofErr w:type="spellEnd"/>
-      <w:r>
-        <w:t xml:space="preserve"> serves as a solution to the problems </w:t>
-      </w:r>
-      <w:proofErr w:type="spellStart"/>
-      <w:r>
-        <w:t>that</w:t>
-      </w:r>
-      <w:proofErr w:type="spellEnd"/>
-      <w:r>
-        <w:t xml:space="preserve"> </w:t>
-      </w:r>
-      <w:proofErr w:type="spellStart"/>
-      <w:r>
-        <w:t>may</w:t>
-      </w:r>
-      <w:proofErr w:type="spellEnd"/>
-      <w:r>
-        <w:t xml:space="preserve"> </w:t>
-      </w:r>
-      <w:proofErr w:type="spellStart"/>
-      <w:r>
-        <w:t>arise</w:t>
-      </w:r>
-      <w:proofErr w:type="spellEnd"/>
-      <w:r>
-        <w:t xml:space="preserve"> in </w:t>
-      </w:r>
-      <w:proofErr w:type="spellStart"/>
-      <w:r>
-        <w:t>creating</w:t>
-      </w:r>
-      <w:proofErr w:type="spellEnd"/>
-      <w:r>
-        <w:t xml:space="preserve"> </w:t>
-      </w:r>
-      <w:proofErr w:type="spellStart"/>
-      <w:r>
-        <w:t>context-aware</w:t>
-      </w:r>
-      <w:proofErr w:type="spellEnd"/>
-      <w:r>
-        <w:t xml:space="preserve"> </w:t>
-      </w:r>
-      <w:proofErr w:type="spellStart"/>
-      <w:r>
-        <w:t>soundwalks</w:t>
-      </w:r>
-      <w:proofErr w:type="spellEnd"/>
-      <w:r>
-        <w:t xml:space="preserve">. The </w:t>
-      </w:r>
-      <w:proofErr w:type="spellStart"/>
-      <w:r>
-        <w:t>application</w:t>
-      </w:r>
-      <w:proofErr w:type="spellEnd"/>
-      <w:r>
-        <w:t xml:space="preserve"> </w:t>
-      </w:r>
-      <w:proofErr w:type="spellStart"/>
-      <w:r>
-        <w:t>was</w:t>
-      </w:r>
-      <w:proofErr w:type="spellEnd"/>
-      <w:r>
-        <w:t xml:space="preserve"> </w:t>
-      </w:r>
-      <w:proofErr w:type="spellStart"/>
-      <w:r>
-        <w:t>developed</w:t>
-      </w:r>
-      <w:proofErr w:type="spellEnd"/>
-      <w:r>
-        <w:t xml:space="preserve"> in Android </w:t>
-      </w:r>
-      <w:proofErr w:type="gramStart"/>
-      <w:r>
-        <w:t>studio and</w:t>
-      </w:r>
-      <w:proofErr w:type="gramEnd"/>
-      <w:r>
-        <w:t xml:space="preserve"> </w:t>
-      </w:r>
-      <w:proofErr w:type="spellStart"/>
-      <w:r>
-        <w:t>uses</w:t>
-      </w:r>
-      <w:proofErr w:type="spellEnd"/>
-      <w:r>
-        <w:t xml:space="preserve"> GPS </w:t>
-      </w:r>
-      <w:proofErr w:type="spellStart"/>
-      <w:r>
-        <w:t>coordinates</w:t>
-      </w:r>
-      <w:proofErr w:type="spellEnd"/>
-      <w:r>
-        <w:t xml:space="preserve"> and </w:t>
-      </w:r>
-      <w:proofErr w:type="spellStart"/>
-      <w:r>
-        <w:t>geofencing</w:t>
-      </w:r>
-      <w:proofErr w:type="spellEnd"/>
-      <w:r>
-        <w:t xml:space="preserve"> </w:t>
-      </w:r>
-      <w:proofErr w:type="spellStart"/>
-      <w:r>
-        <w:t>technology</w:t>
-      </w:r>
-      <w:proofErr w:type="spellEnd"/>
-      <w:r>
-        <w:t xml:space="preserve"> to </w:t>
-      </w:r>
-      <w:proofErr w:type="spellStart"/>
-      <w:r>
-        <w:t>locate</w:t>
-      </w:r>
-      <w:proofErr w:type="spellEnd"/>
-      <w:r>
-        <w:t xml:space="preserve"> </w:t>
-      </w:r>
-      <w:proofErr w:type="spellStart"/>
-      <w:r>
-        <w:t>where</w:t>
-      </w:r>
-      <w:proofErr w:type="spellEnd"/>
-      <w:r>
-        <w:t xml:space="preserve"> the </w:t>
-      </w:r>
-      <w:proofErr w:type="spellStart"/>
-      <w:r>
-        <w:t>user</w:t>
-      </w:r>
-      <w:proofErr w:type="spellEnd"/>
-      <w:r>
-        <w:t xml:space="preserve"> is. </w:t>
-      </w:r>
-      <w:proofErr w:type="spellStart"/>
-      <w:r>
-        <w:t>Each</w:t>
-      </w:r>
-      <w:proofErr w:type="spellEnd"/>
-      <w:r>
-        <w:t xml:space="preserve"> </w:t>
-      </w:r>
-      <w:proofErr w:type="spellStart"/>
-      <w:r>
-        <w:t>geofence</w:t>
-      </w:r>
-      <w:proofErr w:type="spellEnd"/>
-      <w:r>
-        <w:t xml:space="preserve"> </w:t>
-      </w:r>
-      <w:proofErr w:type="spellStart"/>
-      <w:r>
-        <w:t>was</w:t>
-      </w:r>
-      <w:proofErr w:type="spellEnd"/>
-      <w:r>
-        <w:t xml:space="preserve"> given the </w:t>
-      </w:r>
-      <w:proofErr w:type="spellStart"/>
-      <w:r>
-        <w:t>size</w:t>
-      </w:r>
-      <w:proofErr w:type="spellEnd"/>
-      <w:r>
-        <w:t xml:space="preserve"> </w:t>
-      </w:r>
-      <w:proofErr w:type="spellStart"/>
-      <w:r>
-        <w:t>of</w:t>
-      </w:r>
-      <w:proofErr w:type="spellEnd"/>
-      <w:r>
-        <w:t xml:space="preserve"> 50x40 meters and </w:t>
-      </w:r>
-      <w:proofErr w:type="spellStart"/>
-      <w:r>
-        <w:t>together</w:t>
-      </w:r>
-      <w:proofErr w:type="spellEnd"/>
-      <w:r>
-        <w:t xml:space="preserve"> </w:t>
-      </w:r>
-      <w:proofErr w:type="spellStart"/>
-      <w:r>
-        <w:t>they</w:t>
-      </w:r>
-      <w:proofErr w:type="spellEnd"/>
-      <w:r>
-        <w:t xml:space="preserve"> form a </w:t>
-      </w:r>
-      <w:proofErr w:type="spellStart"/>
-      <w:r>
-        <w:t>soundwalk</w:t>
-      </w:r>
-      <w:proofErr w:type="spellEnd"/>
-      <w:r>
-        <w:t xml:space="preserve">. The </w:t>
-      </w:r>
-      <w:proofErr w:type="spellStart"/>
-      <w:r>
-        <w:t>geofences</w:t>
-      </w:r>
-      <w:proofErr w:type="spellEnd"/>
-      <w:r>
-        <w:t xml:space="preserve"> </w:t>
-      </w:r>
-      <w:proofErr w:type="spellStart"/>
-      <w:r>
-        <w:t>are</w:t>
-      </w:r>
-      <w:proofErr w:type="spellEnd"/>
-      <w:r>
-        <w:t xml:space="preserve"> </w:t>
-      </w:r>
-      <w:proofErr w:type="spellStart"/>
-      <w:r>
-        <w:t>also</w:t>
-      </w:r>
-      <w:proofErr w:type="spellEnd"/>
-      <w:r>
-        <w:t xml:space="preserve"> </w:t>
-      </w:r>
-      <w:proofErr w:type="spellStart"/>
-      <w:r>
-        <w:t>assigned</w:t>
-      </w:r>
-      <w:proofErr w:type="spellEnd"/>
-      <w:r>
-        <w:t xml:space="preserve"> a </w:t>
-      </w:r>
-      <w:proofErr w:type="spellStart"/>
-      <w:r>
-        <w:t>specific</w:t>
-      </w:r>
-      <w:proofErr w:type="spellEnd"/>
-      <w:r>
-        <w:t xml:space="preserve"> audio clip </w:t>
-      </w:r>
-      <w:proofErr w:type="spellStart"/>
-      <w:r>
-        <w:t>attached</w:t>
-      </w:r>
-      <w:proofErr w:type="spellEnd"/>
-      <w:r>
-        <w:t xml:space="preserve"> to it and </w:t>
-      </w:r>
-      <w:proofErr w:type="spellStart"/>
-      <w:r>
-        <w:t>played</w:t>
-      </w:r>
-      <w:proofErr w:type="spellEnd"/>
-      <w:r>
-        <w:t xml:space="preserve"> </w:t>
-      </w:r>
-      <w:proofErr w:type="spellStart"/>
-      <w:r>
-        <w:t>when</w:t>
-      </w:r>
-      <w:proofErr w:type="spellEnd"/>
-      <w:r>
-        <w:t xml:space="preserve"> the </w:t>
-      </w:r>
-      <w:proofErr w:type="spellStart"/>
-      <w:r>
-        <w:t>user</w:t>
-      </w:r>
-      <w:proofErr w:type="spellEnd"/>
-      <w:r>
-        <w:t xml:space="preserve"> </w:t>
-      </w:r>
-      <w:proofErr w:type="spellStart"/>
-      <w:r>
-        <w:t>enters</w:t>
-      </w:r>
-      <w:proofErr w:type="spellEnd"/>
-      <w:r>
-        <w:t xml:space="preserve"> the </w:t>
-      </w:r>
-      <w:proofErr w:type="spellStart"/>
-      <w:r>
-        <w:t>geofence</w:t>
-      </w:r>
-      <w:proofErr w:type="spellEnd"/>
-      <w:r>
-        <w:t xml:space="preserve">. To </w:t>
-      </w:r>
-      <w:proofErr w:type="spellStart"/>
-      <w:r>
-        <w:t>evaluate</w:t>
-      </w:r>
-      <w:proofErr w:type="spellEnd"/>
-      <w:r>
-        <w:t xml:space="preserve"> </w:t>
-      </w:r>
-      <w:proofErr w:type="spellStart"/>
-      <w:r>
-        <w:t>our</w:t>
-      </w:r>
-      <w:proofErr w:type="spellEnd"/>
-      <w:r>
-        <w:t xml:space="preserve"> </w:t>
-      </w:r>
-      <w:proofErr w:type="spellStart"/>
-      <w:r>
-        <w:t>application</w:t>
-      </w:r>
-      <w:proofErr w:type="spellEnd"/>
-      <w:r>
-        <w:t xml:space="preserve"> </w:t>
-      </w:r>
-      <w:proofErr w:type="spellStart"/>
-      <w:r>
-        <w:t>user</w:t>
-      </w:r>
-      <w:proofErr w:type="spellEnd"/>
-      <w:r>
-        <w:t xml:space="preserve"> tests </w:t>
-      </w:r>
-      <w:proofErr w:type="spellStart"/>
-      <w:r>
-        <w:t>were</w:t>
-      </w:r>
-      <w:proofErr w:type="spellEnd"/>
-      <w:r>
-        <w:t xml:space="preserve"> </w:t>
-      </w:r>
-      <w:proofErr w:type="spellStart"/>
-      <w:r>
-        <w:t>designed</w:t>
-      </w:r>
-      <w:proofErr w:type="spellEnd"/>
-      <w:r>
-        <w:t xml:space="preserve">. The tests </w:t>
-      </w:r>
-      <w:proofErr w:type="spellStart"/>
-      <w:r>
-        <w:t>were</w:t>
-      </w:r>
-      <w:proofErr w:type="spellEnd"/>
-      <w:r>
-        <w:t xml:space="preserve"> </w:t>
-      </w:r>
-      <w:proofErr w:type="spellStart"/>
-      <w:r>
-        <w:t>conducted</w:t>
-      </w:r>
-      <w:proofErr w:type="spellEnd"/>
-      <w:r>
-        <w:t xml:space="preserve"> on a </w:t>
-      </w:r>
-      <w:proofErr w:type="spellStart"/>
-      <w:r>
-        <w:t>soundwalk</w:t>
-      </w:r>
-      <w:proofErr w:type="spellEnd"/>
-      <w:r>
-        <w:t xml:space="preserve"> </w:t>
-      </w:r>
-      <w:proofErr w:type="spellStart"/>
-      <w:r>
         <w:t>located</w:t>
       </w:r>
       <w:proofErr w:type="spellEnd"/>
       <w:r>
-        <w:t xml:space="preserve"> </w:t>
-      </w:r>
-      <w:proofErr w:type="spellStart"/>
-      <w:r>
-        <w:t>outside</w:t>
-      </w:r>
-      <w:proofErr w:type="spellEnd"/>
-      <w:r>
-        <w:t xml:space="preserve"> </w:t>
-      </w:r>
-      <w:proofErr w:type="spellStart"/>
-      <w:r>
-        <w:t>of</w:t>
-      </w:r>
-      <w:proofErr w:type="spellEnd"/>
-      <w:r>
-        <w:t xml:space="preserve"> Malmö University. </w:t>
-      </w:r>
-      <w:proofErr w:type="spellStart"/>
-      <w:r>
-        <w:t>Based</w:t>
-      </w:r>
-      <w:proofErr w:type="spellEnd"/>
-      <w:r>
-        <w:t xml:space="preserve"> on </w:t>
-      </w:r>
-      <w:proofErr w:type="spellStart"/>
-      <w:r>
-        <w:t>our</w:t>
-      </w:r>
-      <w:proofErr w:type="spellEnd"/>
-      <w:r>
-        <w:t xml:space="preserve"> </w:t>
-      </w:r>
-      <w:proofErr w:type="spellStart"/>
-      <w:r>
-        <w:t>user</w:t>
-      </w:r>
-      <w:proofErr w:type="spellEnd"/>
-      <w:r>
-        <w:t xml:space="preserve"> tests the </w:t>
-      </w:r>
-      <w:proofErr w:type="spellStart"/>
-      <w:r>
-        <w:t>participants</w:t>
-      </w:r>
-      <w:proofErr w:type="spellEnd"/>
-      <w:r>
-        <w:t xml:space="preserve"> </w:t>
-      </w:r>
-      <w:proofErr w:type="spellStart"/>
-      <w:r>
-        <w:t>found</w:t>
-      </w:r>
-      <w:proofErr w:type="spellEnd"/>
-      <w:r>
-        <w:t xml:space="preserve"> </w:t>
-      </w:r>
-      <w:proofErr w:type="spellStart"/>
-      <w:r>
-        <w:t>that</w:t>
-      </w:r>
-      <w:proofErr w:type="spellEnd"/>
-      <w:r>
-        <w:t xml:space="preserve"> the sound </w:t>
-      </w:r>
-      <w:proofErr w:type="spellStart"/>
-      <w:r>
-        <w:t>was</w:t>
-      </w:r>
-      <w:proofErr w:type="spellEnd"/>
-      <w:r>
-        <w:t xml:space="preserve"> </w:t>
-      </w:r>
-      <w:proofErr w:type="spellStart"/>
-      <w:r>
-        <w:t>consistent</w:t>
-      </w:r>
-      <w:proofErr w:type="spellEnd"/>
-      <w:r>
-        <w:t xml:space="preserve"> </w:t>
-      </w:r>
-      <w:proofErr w:type="spellStart"/>
-      <w:r>
-        <w:t>with</w:t>
-      </w:r>
-      <w:proofErr w:type="spellEnd"/>
-      <w:r>
-        <w:t xml:space="preserve"> the </w:t>
-      </w:r>
-      <w:proofErr w:type="spellStart"/>
-      <w:r>
-        <w:t>place</w:t>
-      </w:r>
-      <w:proofErr w:type="spellEnd"/>
-      <w:r>
-        <w:t xml:space="preserve"> </w:t>
-      </w:r>
-      <w:proofErr w:type="spellStart"/>
-      <w:r>
-        <w:t>they</w:t>
-      </w:r>
-      <w:proofErr w:type="spellEnd"/>
-      <w:r>
-        <w:t xml:space="preserve"> </w:t>
-      </w:r>
-      <w:proofErr w:type="spellStart"/>
-      <w:r>
-        <w:t>were</w:t>
-      </w:r>
-      <w:proofErr w:type="spellEnd"/>
-      <w:r>
-        <w:t xml:space="preserve"> </w:t>
-      </w:r>
-      <w:proofErr w:type="spellStart"/>
-      <w:r>
-        <w:t>located</w:t>
-      </w:r>
-      <w:proofErr w:type="spellEnd"/>
-      <w:r>
-        <w:t xml:space="preserve"> on.</w:t>
+        <w:t>.</w:t>
       </w:r>
       <w:r>
         <w:br w:type="page"/>
@@ -3566,7 +3535,6 @@
           <w:id w:val="-636037796"/>
           <w:citation/>
         </w:sdtPr>
-        <w:sdtEndPr/>
         <w:sdtContent>
           <w:r>
             <w:fldChar w:fldCharType="begin"/>
@@ -3660,7 +3628,6 @@
           <w:id w:val="1945488001"/>
           <w:citation/>
         </w:sdtPr>
-        <w:sdtEndPr/>
         <w:sdtContent>
           <w:r>
             <w:rPr>
@@ -3731,7 +3698,6 @@
           <w:id w:val="366956450"/>
           <w:citation/>
         </w:sdtPr>
-        <w:sdtEndPr/>
         <w:sdtContent>
           <w:r>
             <w:rPr>
@@ -3838,7 +3804,6 @@
           <w:id w:val="1806972850"/>
           <w:citation/>
         </w:sdtPr>
-        <w:sdtEndPr/>
         <w:sdtContent>
           <w:r>
             <w:fldChar w:fldCharType="begin"/>
@@ -3879,7 +3844,6 @@
           <w:id w:val="-998650553"/>
           <w:citation/>
         </w:sdtPr>
-        <w:sdtEndPr/>
         <w:sdtContent>
           <w:r>
             <w:fldChar w:fldCharType="begin"/>
@@ -3926,7 +3890,6 @@
           <w:id w:val="681091526"/>
           <w:citation/>
         </w:sdtPr>
-        <w:sdtEndPr/>
         <w:sdtContent>
           <w:r>
             <w:fldChar w:fldCharType="begin"/>
@@ -4003,7 +3966,6 @@
           <w:id w:val="1165832173"/>
           <w:citation/>
         </w:sdtPr>
-        <w:sdtEndPr/>
         <w:sdtContent>
           <w:r>
             <w:fldChar w:fldCharType="begin"/>
@@ -4030,7 +3992,6 @@
           <w:id w:val="-1220356780"/>
           <w:citation/>
         </w:sdtPr>
-        <w:sdtEndPr/>
         <w:sdtContent>
           <w:r>
             <w:fldChar w:fldCharType="begin"/>
@@ -4113,7 +4074,6 @@
           <w:id w:val="54134678"/>
           <w:citation/>
         </w:sdtPr>
-        <w:sdtEndPr/>
         <w:sdtContent>
           <w:r>
             <w:fldChar w:fldCharType="begin"/>
@@ -4343,15 +4303,7 @@
         <w:rPr>
           <w:lang w:eastAsia="sv-SE"/>
         </w:rPr>
-        <w:t xml:space="preserve"> ljud och vandring, exempelvis genom att använda tal som guide för en person genom en stad full av sevärdheter. Avsikten är att användaren ska k</w:t>
-      </w:r>
-      <w:bookmarkStart w:id="19" w:name="_GoBack"/>
-      <w:bookmarkEnd w:id="19"/>
-      <w:r>
-        <w:rPr>
-          <w:lang w:eastAsia="sv-SE"/>
-        </w:rPr>
-        <w:t xml:space="preserve">unna gå en förutbestämd vandring och kunna uppleva att ljud och plats stämmer överens. </w:t>
+        <w:t xml:space="preserve"> ljud och vandring, exempelvis genom att använda tal som guide för en person genom en stad full av sevärdheter. Avsikten är att användaren ska kunna gå en förutbestämd vandring och kunna uppleva att ljud och plats stämmer överens. </w:t>
       </w:r>
     </w:p>
     <w:p>
@@ -4366,7 +4318,7 @@
       <w:pPr>
         <w:pStyle w:val="Rubrik3"/>
       </w:pPr>
-      <w:bookmarkStart w:id="20" w:name="_Toc514324064"/>
+      <w:bookmarkStart w:id="19" w:name="_Toc514324064"/>
       <w:r>
         <w:t xml:space="preserve">1.1.2 </w:t>
       </w:r>
@@ -4374,7 +4326,7 @@
       <w:r>
         <w:t>Geofence</w:t>
       </w:r>
-      <w:bookmarkEnd w:id="20"/>
+      <w:bookmarkEnd w:id="19"/>
       <w:proofErr w:type="spellEnd"/>
       <w:r>
         <w:br/>
@@ -4613,7 +4565,6 @@
           <w:id w:val="1943185818"/>
           <w:citation/>
         </w:sdtPr>
-        <w:sdtEndPr/>
         <w:sdtContent>
           <w:r>
             <w:fldChar w:fldCharType="begin"/>
@@ -4655,7 +4606,7 @@
           <w:lang w:eastAsia="sv-SE"/>
         </w:rPr>
       </w:pPr>
-      <w:bookmarkStart w:id="21" w:name="_Toc514324065"/>
+      <w:bookmarkStart w:id="20" w:name="_Toc514324065"/>
       <w:r>
         <w:rPr>
           <w:lang w:eastAsia="sv-SE"/>
@@ -4682,7 +4633,7 @@
         </w:rPr>
         <w:t>)</w:t>
       </w:r>
-      <w:bookmarkEnd w:id="21"/>
+      <w:bookmarkEnd w:id="20"/>
       <w:r>
         <w:rPr>
           <w:lang w:eastAsia="sv-SE"/>
@@ -4734,7 +4685,6 @@
           <w:id w:val="-1080211429"/>
           <w:citation/>
         </w:sdtPr>
-        <w:sdtEndPr/>
         <w:sdtContent>
           <w:r>
             <w:rPr>
@@ -4783,7 +4733,6 @@
           <w:id w:val="-96410236"/>
           <w:citation/>
         </w:sdtPr>
-        <w:sdtEndPr/>
         <w:sdtContent>
           <w:r>
             <w:rPr>
@@ -5092,7 +5041,6 @@
           <w:id w:val="1485041436"/>
           <w:citation/>
         </w:sdtPr>
-        <w:sdtEndPr/>
         <w:sdtContent>
           <w:r>
             <w:rPr>
@@ -5144,7 +5092,19 @@
         <w:rPr>
           <w:lang w:eastAsia="sv-SE"/>
         </w:rPr>
-        <w:t>De likheter man kan se är att k</w:t>
+        <w:t xml:space="preserve">De likheter man kan se </w:t>
+      </w:r>
+      <w:r>
+        <w:rPr>
+          <w:lang w:eastAsia="sv-SE"/>
+        </w:rPr>
+        <w:t xml:space="preserve">mellan studierna </w:t>
+      </w:r>
+      <w:r>
+        <w:rPr>
+          <w:lang w:eastAsia="sv-SE"/>
+        </w:rPr>
+        <w:t>är att k</w:t>
       </w:r>
       <w:r>
         <w:rPr>
@@ -5174,43 +5134,199 @@
         <w:rPr>
           <w:lang w:eastAsia="sv-SE"/>
         </w:rPr>
-        <w:t xml:space="preserve"> sin omgivning för att kunna ta del av den och anpassa sig. </w:t>
-      </w:r>
-      <w:r>
-        <w:rPr>
-          <w:lang w:eastAsia="sv-SE"/>
-        </w:rPr>
-        <w:t xml:space="preserve">I vår applikation kretsar kontextmedvetenhet kring att vi först inhämtar användarens geografiska position och sedan spelar upp ett specifikt ljudklipp för den platsen. Syftet med att kombinera plats och ljud kan då vara exempelvis att skapa en guidad vandring. Den inspelade rösten i ljudet kan beskriva omgivningen </w:t>
-      </w:r>
-      <w:r>
-        <w:rPr>
-          <w:lang w:eastAsia="sv-SE"/>
-        </w:rPr>
-        <w:t xml:space="preserve">och peka ut sevärdheter </w:t>
+        <w:t xml:space="preserve"> sin omgiv</w:t>
+      </w:r>
+      <w:r>
+        <w:rPr>
+          <w:lang w:eastAsia="sv-SE"/>
+        </w:rPr>
+        <w:t xml:space="preserve">ning för att kunna anpassa sig efter den. </w:t>
+      </w:r>
+      <w:r>
+        <w:rPr>
+          <w:lang w:eastAsia="sv-SE"/>
+        </w:rPr>
+        <w:t>Man kan exempelvis utnyttja</w:t>
+      </w:r>
+      <w:r>
+        <w:rPr>
+          <w:lang w:eastAsia="sv-SE"/>
+        </w:rPr>
+        <w:t xml:space="preserve"> sensorer i mobiltelefonen, </w:t>
+      </w:r>
+      <w:r>
+        <w:rPr>
+          <w:lang w:eastAsia="sv-SE"/>
+        </w:rPr>
+        <w:t>såsom</w:t>
+      </w:r>
+      <w:r>
+        <w:rPr>
+          <w:lang w:eastAsia="sv-SE"/>
+        </w:rPr>
+        <w:t xml:space="preserve"> kamera eller mikrofon för att samla information kring enhetens omgivning.</w:t>
+      </w:r>
+      <w:r>
+        <w:rPr>
+          <w:lang w:eastAsia="sv-SE"/>
+        </w:rPr>
+        <w:br/>
+      </w:r>
+      <w:r>
+        <w:rPr>
+          <w:lang w:eastAsia="sv-SE"/>
+        </w:rPr>
+        <w:br/>
+      </w:r>
+      <w:r>
+        <w:rPr>
+          <w:lang w:eastAsia="sv-SE"/>
+        </w:rPr>
+        <w:t xml:space="preserve">I vår applikation </w:t>
+      </w:r>
+      <w:r>
+        <w:rPr>
+          <w:lang w:eastAsia="sv-SE"/>
+        </w:rPr>
+        <w:t>innebär</w:t>
+      </w:r>
+      <w:r>
+        <w:rPr>
+          <w:lang w:eastAsia="sv-SE"/>
+        </w:rPr>
+        <w:t xml:space="preserve"> kontextmedvetenhet </w:t>
+      </w:r>
+      <w:r>
+        <w:rPr>
+          <w:lang w:eastAsia="sv-SE"/>
+        </w:rPr>
+        <w:t xml:space="preserve">att </w:t>
+      </w:r>
+      <w:r>
+        <w:rPr>
+          <w:lang w:eastAsia="sv-SE"/>
+        </w:rPr>
+        <w:t>information i form av</w:t>
+      </w:r>
+      <w:r>
+        <w:rPr>
+          <w:lang w:eastAsia="sv-SE"/>
+        </w:rPr>
+        <w:t xml:space="preserve"> mobiltelefonens</w:t>
+      </w:r>
+      <w:r>
+        <w:rPr>
+          <w:lang w:eastAsia="sv-SE"/>
+        </w:rPr>
+        <w:t xml:space="preserve"> </w:t>
+      </w:r>
+      <w:r>
+        <w:rPr>
+          <w:lang w:eastAsia="sv-SE"/>
+        </w:rPr>
+        <w:t xml:space="preserve">GPS </w:t>
+      </w:r>
+      <w:r>
+        <w:rPr>
+          <w:lang w:eastAsia="sv-SE"/>
+        </w:rPr>
+        <w:t>koordinater</w:t>
+      </w:r>
+      <w:r>
+        <w:rPr>
+          <w:lang w:eastAsia="sv-SE"/>
+        </w:rPr>
+        <w:t xml:space="preserve"> inhämtas för att fastställa </w:t>
+      </w:r>
+      <w:r>
+        <w:rPr>
+          <w:lang w:eastAsia="sv-SE"/>
+        </w:rPr>
+        <w:t>användarens geografiska position</w:t>
+      </w:r>
+      <w:r>
+        <w:rPr>
+          <w:lang w:eastAsia="sv-SE"/>
+        </w:rPr>
+        <w:t>. Därefter spelas ett</w:t>
+      </w:r>
+      <w:r>
+        <w:rPr>
+          <w:lang w:eastAsia="sv-SE"/>
+        </w:rPr>
+        <w:t xml:space="preserve"> ljudklipp</w:t>
+      </w:r>
+      <w:r>
+        <w:rPr>
+          <w:lang w:eastAsia="sv-SE"/>
+        </w:rPr>
+        <w:t xml:space="preserve"> som är anpassat för den</w:t>
+      </w:r>
+      <w:r>
+        <w:rPr>
+          <w:lang w:eastAsia="sv-SE"/>
+        </w:rPr>
+        <w:t xml:space="preserve"> aktuella</w:t>
+      </w:r>
+      <w:r>
+        <w:rPr>
+          <w:lang w:eastAsia="sv-SE"/>
+        </w:rPr>
+        <w:t xml:space="preserve"> platsen. </w:t>
+      </w:r>
+      <w:r>
+        <w:rPr>
+          <w:lang w:eastAsia="sv-SE"/>
+        </w:rPr>
+        <w:t xml:space="preserve">Syftet med att kombinera plats och ljud kan </w:t>
+      </w:r>
+      <w:r>
+        <w:rPr>
+          <w:lang w:eastAsia="sv-SE"/>
+        </w:rPr>
+        <w:t xml:space="preserve">exempelvis vara </w:t>
+      </w:r>
+      <w:r>
+        <w:rPr>
+          <w:lang w:eastAsia="sv-SE"/>
+        </w:rPr>
+        <w:t>att skapa en guidad vandring</w:t>
+      </w:r>
+      <w:r>
+        <w:rPr>
+          <w:lang w:eastAsia="sv-SE"/>
+        </w:rPr>
+        <w:t>. Den inspelade rösten i ljudet beskriver således</w:t>
+      </w:r>
+      <w:r>
+        <w:rPr>
+          <w:lang w:eastAsia="sv-SE"/>
+        </w:rPr>
+        <w:t xml:space="preserve"> omgivningen </w:t>
+      </w:r>
+      <w:r>
+        <w:rPr>
+          <w:lang w:eastAsia="sv-SE"/>
+        </w:rPr>
+        <w:t>och peka</w:t>
+      </w:r>
+      <w:r>
+        <w:rPr>
+          <w:lang w:eastAsia="sv-SE"/>
+        </w:rPr>
+        <w:t>r</w:t>
+      </w:r>
+      <w:r>
+        <w:rPr>
+          <w:lang w:eastAsia="sv-SE"/>
+        </w:rPr>
+        <w:t xml:space="preserve"> ut sevärdheter </w:t>
       </w:r>
       <w:r>
         <w:rPr>
           <w:lang w:eastAsia="sv-SE"/>
         </w:rPr>
         <w:t xml:space="preserve">där användaren befinner sig. </w:t>
-      </w:r>
-      <w:r>
-        <w:rPr>
-          <w:lang w:eastAsia="sv-SE"/>
-        </w:rPr>
-        <w:t xml:space="preserve">Inom kontextmedvetenhet behöver GPS </w:t>
-      </w:r>
-      <w:r>
-        <w:rPr>
-          <w:lang w:eastAsia="sv-SE"/>
-        </w:rPr>
-        <w:t>koordinater däremot inte vara vad</w:t>
-      </w:r>
-      <w:r>
-        <w:rPr>
-          <w:lang w:eastAsia="sv-SE"/>
-        </w:rPr>
-        <w:t xml:space="preserve"> som gör applikationen kontextmedveten. Man kan exempelvis använda andra sensorer i mobiltelefonen, till exempel kamera eller mikrofon för att samla information kring enhetens omgivning.</w:t>
       </w:r>
     </w:p>
     <w:p>
@@ -5237,7 +5353,7 @@
           <w:shd w:val="clear" w:color="auto" w:fill="FFFFFF"/>
         </w:rPr>
       </w:pPr>
-      <w:bookmarkStart w:id="22" w:name="_Toc514324066"/>
+      <w:bookmarkStart w:id="21" w:name="_Toc514324066"/>
       <w:r>
         <w:rPr>
           <w:shd w:val="clear" w:color="auto" w:fill="FFFFFF"/>
@@ -5245,7 +5361,7 @@
         <w:lastRenderedPageBreak/>
         <w:t>Forskningsfråga</w:t>
       </w:r>
-      <w:bookmarkEnd w:id="22"/>
+      <w:bookmarkEnd w:id="21"/>
     </w:p>
     <w:p/>
     <w:p>
@@ -5336,13 +5452,7 @@
         <w:t>På vilket sätt</w:t>
       </w:r>
       <w:r>
-        <w:t xml:space="preserve"> kan man använda sig </w:t>
-      </w:r>
-      <w:r>
-        <w:t>ut</w:t>
-      </w:r>
-      <w:r>
-        <w:t xml:space="preserve">av </w:t>
+        <w:t xml:space="preserve"> kan man använda sig av </w:t>
       </w:r>
       <w:proofErr w:type="spellStart"/>
       <w:r>
@@ -5363,8 +5473,8 @@
       <w:pPr>
         <w:pStyle w:val="Rubrik2"/>
       </w:pPr>
-      <w:bookmarkStart w:id="23" w:name="_Toc511130648"/>
-      <w:bookmarkStart w:id="24" w:name="_Toc514324067"/>
+      <w:bookmarkStart w:id="22" w:name="_Toc511130648"/>
+      <w:bookmarkStart w:id="23" w:name="_Toc514324067"/>
       <w:r>
         <w:lastRenderedPageBreak/>
         <w:t>1.</w:t>
@@ -5378,8 +5488,8 @@
       <w:r>
         <w:t>Relaterat arbete</w:t>
       </w:r>
+      <w:bookmarkEnd w:id="22"/>
       <w:bookmarkEnd w:id="23"/>
-      <w:bookmarkEnd w:id="24"/>
     </w:p>
     <w:p/>
     <w:p>
@@ -5400,7 +5510,6 @@
           <w:id w:val="1388844736"/>
           <w:citation/>
         </w:sdtPr>
-        <w:sdtEndPr/>
         <w:sdtContent>
           <w:r>
             <w:fldChar w:fldCharType="begin"/>
@@ -5433,7 +5542,6 @@
           <w:id w:val="-100886469"/>
           <w:citation/>
         </w:sdtPr>
-        <w:sdtEndPr/>
         <w:sdtContent>
           <w:r>
             <w:fldChar w:fldCharType="begin"/>
@@ -5472,7 +5580,6 @@
           <w:id w:val="-597484643"/>
           <w:citation/>
         </w:sdtPr>
-        <w:sdtEndPr/>
         <w:sdtContent>
           <w:r>
             <w:fldChar w:fldCharType="begin"/>
@@ -5525,7 +5632,6 @@
           <w:id w:val="-1660764323"/>
           <w:citation/>
         </w:sdtPr>
-        <w:sdtEndPr/>
         <w:sdtContent>
           <w:r>
             <w:fldChar w:fldCharType="begin"/>
@@ -5582,7 +5688,6 @@
           <w:id w:val="1625877146"/>
           <w:citation/>
         </w:sdtPr>
-        <w:sdtEndPr/>
         <w:sdtContent>
           <w:r>
             <w:fldChar w:fldCharType="begin"/>
@@ -5625,7 +5730,6 @@
           <w:id w:val="801808995"/>
           <w:citation/>
         </w:sdtPr>
-        <w:sdtEndPr/>
         <w:sdtContent>
           <w:r>
             <w:fldChar w:fldCharType="begin"/>
@@ -5706,7 +5810,6 @@
           <w:id w:val="1087970067"/>
           <w:citation/>
         </w:sdtPr>
-        <w:sdtEndPr/>
         <w:sdtContent>
           <w:r>
             <w:fldChar w:fldCharType="begin"/>
@@ -5765,7 +5868,6 @@
           <w:id w:val="-1690985807"/>
           <w:citation/>
         </w:sdtPr>
-        <w:sdtEndPr/>
         <w:sdtContent>
           <w:r>
             <w:fldChar w:fldCharType="begin"/>
@@ -5801,7 +5903,6 @@
           <w:id w:val="788399969"/>
           <w:citation/>
         </w:sdtPr>
-        <w:sdtEndPr/>
         <w:sdtContent>
           <w:r>
             <w:fldChar w:fldCharType="begin"/>
@@ -5839,7 +5940,6 @@
           <w:id w:val="-123476788"/>
           <w:citation/>
         </w:sdtPr>
-        <w:sdtEndPr/>
         <w:sdtContent>
           <w:r>
             <w:fldChar w:fldCharType="begin"/>
@@ -5876,7 +5976,6 @@
           <w:id w:val="382906920"/>
           <w:citation/>
         </w:sdtPr>
-        <w:sdtEndPr/>
         <w:sdtContent>
           <w:r>
             <w:fldChar w:fldCharType="begin"/>
@@ -5912,7 +6011,6 @@
           <w:id w:val="-1386011677"/>
           <w:citation/>
         </w:sdtPr>
-        <w:sdtEndPr/>
         <w:sdtContent>
           <w:r>
             <w:fldChar w:fldCharType="begin"/>
@@ -5944,14 +6042,19 @@
         <w:t>.</w:t>
       </w:r>
       <w:r>
-        <w:t xml:space="preserve"> Ett annat sätt för att presentera utställningsföremål på museum är att använda sig utav RFID teknik för att lokalisera användarens position</w:t>
+        <w:t xml:space="preserve"> Ett annat sätt för att presentera utställningsföremål på museum är </w:t>
+      </w:r>
+      <w:r>
+        <w:t xml:space="preserve">att använda sig </w:t>
+      </w:r>
+      <w:r>
+        <w:t>av RFID teknik för att lokalisera användarens position</w:t>
       </w:r>
       <w:sdt>
         <w:sdtPr>
           <w:id w:val="-2012132782"/>
           <w:citation/>
         </w:sdtPr>
-        <w:sdtEndPr/>
         <w:sdtContent>
           <w:r>
             <w:fldChar w:fldCharType="begin"/>
@@ -5987,7 +6090,6 @@
           <w:id w:val="-2087608166"/>
           <w:citation/>
         </w:sdtPr>
-        <w:sdtEndPr/>
         <w:sdtContent>
           <w:r>
             <w:fldChar w:fldCharType="begin"/>
@@ -6030,7 +6132,6 @@
           <w:id w:val="1200130988"/>
           <w:citation/>
         </w:sdtPr>
-        <w:sdtEndPr/>
         <w:sdtContent>
           <w:r>
             <w:fldChar w:fldCharType="begin"/>
@@ -6066,7 +6167,6 @@
           <w:id w:val="-403371907"/>
           <w:citation/>
         </w:sdtPr>
-        <w:sdtEndPr/>
         <w:sdtContent>
           <w:r>
             <w:fldChar w:fldCharType="begin"/>
@@ -6209,12 +6309,12 @@
       <w:pPr>
         <w:pStyle w:val="Rubrik1"/>
       </w:pPr>
-      <w:bookmarkStart w:id="25" w:name="_Toc514324068"/>
+      <w:bookmarkStart w:id="24" w:name="_Toc514324068"/>
       <w:r>
         <w:lastRenderedPageBreak/>
         <w:t>2 Metod</w:t>
       </w:r>
-      <w:bookmarkEnd w:id="25"/>
+      <w:bookmarkEnd w:id="24"/>
     </w:p>
     <w:p/>
     <w:p>
@@ -6267,7 +6367,6 @@
           <w:id w:val="339751578"/>
           <w:citation/>
         </w:sdtPr>
-        <w:sdtEndPr/>
         <w:sdtContent>
           <w:r>
             <w:fldChar w:fldCharType="begin"/>
@@ -6364,7 +6463,25 @@
         <w:t>”</w:t>
       </w:r>
       <w:r>
-        <w:t xml:space="preserve">. Utvecklingen av applikationen förklaras i de tre versionen vi itererade genom. Där vi efter varje version utvärderade applikationen och identifierade problem om vad som behövde anpassas i nästa version. </w:t>
+        <w:t xml:space="preserve">. Utvecklingen av applikationen förklaras i de tre versionen vi itererade genom. </w:t>
+      </w:r>
+      <w:r>
+        <w:t>E</w:t>
+      </w:r>
+      <w:r>
+        <w:t>fter varje version utvärderade</w:t>
+      </w:r>
+      <w:r>
+        <w:t xml:space="preserve"> vi</w:t>
+      </w:r>
+      <w:r>
+        <w:t xml:space="preserve"> applikationen och</w:t>
+      </w:r>
+      <w:r>
+        <w:t xml:space="preserve"> identifierade problem som åtgärdades inför</w:t>
+      </w:r>
+      <w:r>
+        <w:t xml:space="preserve"> nästa version. </w:t>
       </w:r>
       <w:r>
         <w:t>Applikationens syfte är att skapa en kontextmedveten ljudvandring m</w:t>
@@ -6397,7 +6514,6 @@
           <w:id w:val="-38361589"/>
           <w:citation/>
         </w:sdtPr>
-        <w:sdtEndPr/>
         <w:sdtContent>
           <w:r>
             <w:fldChar w:fldCharType="begin"/>
@@ -6437,11 +6553,11 @@
       <w:pPr>
         <w:pStyle w:val="Rubrik2"/>
       </w:pPr>
-      <w:bookmarkStart w:id="26" w:name="_Toc514324069"/>
+      <w:bookmarkStart w:id="25" w:name="_Toc514324069"/>
       <w:r>
         <w:t>2.1 Användartester</w:t>
       </w:r>
-      <w:bookmarkEnd w:id="26"/>
+      <w:bookmarkEnd w:id="25"/>
     </w:p>
     <w:p/>
     <w:p>
@@ -6500,7 +6616,7 @@
           <w:szCs w:val="22"/>
         </w:rPr>
       </w:pPr>
-      <w:bookmarkStart w:id="27" w:name="_Ref511409126"/>
+      <w:bookmarkStart w:id="26" w:name="_Ref511409126"/>
       <w:r>
         <w:rPr>
           <w:sz w:val="22"/>
@@ -6544,7 +6660,7 @@
         </w:rPr>
         <w:fldChar w:fldCharType="end"/>
       </w:r>
-      <w:bookmarkEnd w:id="27"/>
+      <w:bookmarkEnd w:id="26"/>
       <w:r>
         <w:rPr>
           <w:sz w:val="22"/>
@@ -6646,14 +6762,14 @@
         <w:t xml:space="preserve">Sträckan </w:t>
       </w:r>
       <w:r>
-        <w:t xml:space="preserve">beräknas vara ca 480 meter lång. I testerna deltog </w:t>
+        <w:t xml:space="preserve">beräknas vara ca 480 meter lång. I testerna deltog totalt 11 personer i åldrarna 20-30 år. </w:t>
+      </w:r>
+      <w:r>
+        <w:t xml:space="preserve">Alla deltagare i användartesterna var studerande </w:t>
       </w:r>
       <w:r>
         <w:lastRenderedPageBreak/>
-        <w:t xml:space="preserve">totalt 11 personer i åldrarna 20-30 år. </w:t>
-      </w:r>
-      <w:r>
-        <w:t xml:space="preserve">Alla deltagare i användartesterna var studerande på </w:t>
+        <w:t xml:space="preserve">på </w:t>
       </w:r>
       <w:r>
         <w:t>ett</w:t>
@@ -6678,11 +6794,11 @@
       <w:pPr>
         <w:pStyle w:val="Rubrik2"/>
       </w:pPr>
-      <w:bookmarkStart w:id="28" w:name="_Toc514324070"/>
+      <w:bookmarkStart w:id="27" w:name="_Toc514324070"/>
       <w:r>
         <w:t>2.2 Enkät</w:t>
       </w:r>
-      <w:bookmarkEnd w:id="28"/>
+      <w:bookmarkEnd w:id="27"/>
     </w:p>
     <w:p/>
     <w:p>
@@ -6741,7 +6857,7 @@
           <w:szCs w:val="22"/>
         </w:rPr>
       </w:pPr>
-      <w:bookmarkStart w:id="29" w:name="_Ref511409318"/>
+      <w:bookmarkStart w:id="28" w:name="_Ref511409318"/>
       <w:r>
         <w:rPr>
           <w:sz w:val="22"/>
@@ -6785,7 +6901,7 @@
         </w:rPr>
         <w:fldChar w:fldCharType="end"/>
       </w:r>
-      <w:bookmarkEnd w:id="29"/>
+      <w:bookmarkEnd w:id="28"/>
       <w:r>
         <w:rPr>
           <w:sz w:val="22"/>
@@ -6861,7 +6977,6 @@
           <w:id w:val="551268175"/>
           <w:citation/>
         </w:sdtPr>
-        <w:sdtEndPr/>
         <w:sdtContent>
           <w:r>
             <w:fldChar w:fldCharType="begin"/>
@@ -6937,11 +7052,12 @@
       <w:pPr>
         <w:pStyle w:val="Rubrik2"/>
       </w:pPr>
-      <w:bookmarkStart w:id="30" w:name="_Toc514324071"/>
-      <w:r>
+      <w:bookmarkStart w:id="29" w:name="_Toc514324071"/>
+      <w:r>
+        <w:lastRenderedPageBreak/>
         <w:t>2.3 Val av testare</w:t>
       </w:r>
-      <w:bookmarkEnd w:id="30"/>
+      <w:bookmarkEnd w:id="29"/>
       <w:r>
         <w:br/>
       </w:r>
@@ -6998,11 +7114,11 @@
       <w:pPr>
         <w:pStyle w:val="Rubrik2"/>
       </w:pPr>
-      <w:bookmarkStart w:id="31" w:name="_Toc514324072"/>
+      <w:bookmarkStart w:id="30" w:name="_Toc514324072"/>
       <w:r>
         <w:t>2.4 Metoddiskussion</w:t>
       </w:r>
-      <w:bookmarkEnd w:id="31"/>
+      <w:bookmarkEnd w:id="30"/>
       <w:r>
         <w:br/>
       </w:r>
@@ -7045,7 +7161,6 @@
           <w:id w:val="-1943912545"/>
           <w:citation/>
         </w:sdtPr>
-        <w:sdtEndPr/>
         <w:sdtContent>
           <w:r>
             <w:fldChar w:fldCharType="begin"/>
@@ -7138,7 +7253,6 @@
           <w:id w:val="-901510473"/>
           <w:citation/>
         </w:sdtPr>
-        <w:sdtEndPr/>
         <w:sdtContent>
           <w:r>
             <w:fldChar w:fldCharType="begin"/>
@@ -7261,7 +7375,6 @@
           <w:id w:val="1089039259"/>
           <w:citation/>
         </w:sdtPr>
-        <w:sdtEndPr/>
         <w:sdtContent>
           <w:r>
             <w:fldChar w:fldCharType="begin"/>
@@ -7298,18 +7411,18 @@
       <w:pPr>
         <w:pStyle w:val="Rubrik2"/>
       </w:pPr>
-      <w:bookmarkStart w:id="32" w:name="_Ref514149729"/>
-      <w:bookmarkStart w:id="33" w:name="_Ref514149737"/>
-      <w:bookmarkStart w:id="34" w:name="_Toc514324073"/>
+      <w:bookmarkStart w:id="31" w:name="_Ref514149729"/>
+      <w:bookmarkStart w:id="32" w:name="_Ref514149737"/>
+      <w:bookmarkStart w:id="33" w:name="_Toc514324073"/>
       <w:r>
         <w:t xml:space="preserve">2.5 </w:t>
       </w:r>
       <w:r>
         <w:t>Uppbyggnad av prototyp</w:t>
       </w:r>
+      <w:bookmarkEnd w:id="31"/>
       <w:bookmarkEnd w:id="32"/>
       <w:bookmarkEnd w:id="33"/>
-      <w:bookmarkEnd w:id="34"/>
       <w:r>
         <w:br/>
       </w:r>
@@ -7329,7 +7442,6 @@
           <w:id w:val="-1583677463"/>
           <w:citation/>
         </w:sdtPr>
-        <w:sdtEndPr/>
         <w:sdtContent>
           <w:r>
             <w:fldChar w:fldCharType="begin"/>
@@ -7371,7 +7483,6 @@
           <w:id w:val="-1587600794"/>
           <w:citation/>
         </w:sdtPr>
-        <w:sdtEndPr/>
         <w:sdtContent>
           <w:r>
             <w:fldChar w:fldCharType="begin"/>
@@ -7420,7 +7531,16 @@
         <w:t xml:space="preserve"> 5. Under prototyp</w:t>
       </w:r>
       <w:r>
-        <w:t xml:space="preserve">uppbyggnaden så har vi utfört </w:t>
+        <w:t xml:space="preserve">uppbyggnaden </w:t>
+      </w:r>
+      <w:r>
+        <w:t>utför</w:t>
+      </w:r>
+      <w:r>
+        <w:t>des</w:t>
+      </w:r>
+      <w:r>
+        <w:t xml:space="preserve"> </w:t>
       </w:r>
       <w:r>
         <w:t>testvandringar och optimering av</w:t>
@@ -7434,10 +7554,40 @@
       </w:r>
       <w:proofErr w:type="spellEnd"/>
       <w:r>
-        <w:t>, det gjorde vi genom en iterativ process.</w:t>
-      </w:r>
-      <w:r>
-        <w:t xml:space="preserve"> Där vi efter varje version utvärderade applikationen och identifierade problem om vad som behövde anpassas i nästa version. </w:t>
+        <w:t>, det gjorde</w:t>
+      </w:r>
+      <w:r>
+        <w:t xml:space="preserve">s </w:t>
+      </w:r>
+      <w:r>
+        <w:t>genom en iterativ process.</w:t>
+      </w:r>
+      <w:r>
+        <w:t xml:space="preserve"> </w:t>
+      </w:r>
+      <w:r>
+        <w:t>E</w:t>
+      </w:r>
+      <w:r>
+        <w:t>fter varje version utvärderade</w:t>
+      </w:r>
+      <w:r>
+        <w:t xml:space="preserve"> vi</w:t>
+      </w:r>
+      <w:r>
+        <w:t xml:space="preserve"> applikatio</w:t>
+      </w:r>
+      <w:r>
+        <w:t>nen och identifierade problem samt fastställde vad som</w:t>
+      </w:r>
+      <w:r>
+        <w:t xml:space="preserve"> behövde</w:t>
+      </w:r>
+      <w:r>
+        <w:t xml:space="preserve"> åtgärdas</w:t>
+      </w:r>
+      <w:r>
+        <w:t xml:space="preserve"> i nästa version. </w:t>
       </w:r>
       <w:r>
         <w:t>Som hjälp under utvec</w:t>
@@ -7499,12 +7649,12 @@
       <w:pPr>
         <w:pStyle w:val="Rubrik3"/>
       </w:pPr>
-      <w:bookmarkStart w:id="35" w:name="_Toc514324074"/>
+      <w:bookmarkStart w:id="34" w:name="_Toc514324074"/>
       <w:r>
         <w:lastRenderedPageBreak/>
         <w:t>2.5.1 Funktionalitet</w:t>
       </w:r>
-      <w:bookmarkEnd w:id="35"/>
+      <w:bookmarkEnd w:id="34"/>
     </w:p>
     <w:p/>
     <w:p>
@@ -7563,7 +7713,7 @@
           <w:szCs w:val="22"/>
         </w:rPr>
       </w:pPr>
-      <w:bookmarkStart w:id="36" w:name="_Ref511409648"/>
+      <w:bookmarkStart w:id="35" w:name="_Ref511409648"/>
       <w:r>
         <w:rPr>
           <w:sz w:val="22"/>
@@ -7607,7 +7757,7 @@
         </w:rPr>
         <w:fldChar w:fldCharType="end"/>
       </w:r>
-      <w:bookmarkEnd w:id="36"/>
+      <w:bookmarkEnd w:id="35"/>
       <w:r>
         <w:rPr>
           <w:sz w:val="22"/>
@@ -7805,7 +7955,7 @@
       <w:pPr>
         <w:pStyle w:val="Rubrik3"/>
       </w:pPr>
-      <w:bookmarkStart w:id="37" w:name="_Toc514324075"/>
+      <w:bookmarkStart w:id="36" w:name="_Toc514324075"/>
       <w:r>
         <w:t xml:space="preserve">2.5.2 Konstruktion av </w:t>
       </w:r>
@@ -7813,7 +7963,7 @@
       <w:r>
         <w:t>geofence</w:t>
       </w:r>
-      <w:bookmarkEnd w:id="37"/>
+      <w:bookmarkEnd w:id="36"/>
       <w:proofErr w:type="spellEnd"/>
       <w:r>
         <w:br/>
@@ -7879,7 +8029,6 @@
           <w:id w:val="-1868369761"/>
           <w:citation/>
         </w:sdtPr>
-        <w:sdtEndPr/>
         <w:sdtContent>
           <w:r>
             <w:fldChar w:fldCharType="begin"/>
@@ -7957,7 +8106,6 @@
           <w:id w:val="-828209809"/>
           <w:citation/>
         </w:sdtPr>
-        <w:sdtEndPr/>
         <w:sdtContent>
           <w:r>
             <w:fldChar w:fldCharType="begin"/>
@@ -7996,11 +8144,11 @@
       <w:pPr>
         <w:pStyle w:val="Rubrik3"/>
       </w:pPr>
-      <w:bookmarkStart w:id="38" w:name="_Toc514324076"/>
+      <w:bookmarkStart w:id="37" w:name="_Toc514324076"/>
       <w:r>
         <w:t>2.5.3 Ljudinspelning</w:t>
       </w:r>
-      <w:bookmarkEnd w:id="38"/>
+      <w:bookmarkEnd w:id="37"/>
       <w:r>
         <w:br/>
       </w:r>
@@ -8093,7 +8241,6 @@
           <w:id w:val="279692342"/>
           <w:citation/>
         </w:sdtPr>
-        <w:sdtEndPr/>
         <w:sdtContent>
           <w:r>
             <w:fldChar w:fldCharType="begin"/>
@@ -8161,7 +8308,7 @@
       <w:pPr>
         <w:pStyle w:val="Rubrik3"/>
       </w:pPr>
-      <w:bookmarkStart w:id="39" w:name="_Toc514324077"/>
+      <w:bookmarkStart w:id="38" w:name="_Toc514324077"/>
       <w:r>
         <w:lastRenderedPageBreak/>
         <w:t>2.5.4 Första version</w:t>
@@ -8169,7 +8316,7 @@
       <w:r>
         <w:t>en</w:t>
       </w:r>
-      <w:bookmarkEnd w:id="39"/>
+      <w:bookmarkEnd w:id="38"/>
     </w:p>
     <w:p/>
     <w:p>
@@ -8228,7 +8375,7 @@
           <w:szCs w:val="22"/>
         </w:rPr>
       </w:pPr>
-      <w:bookmarkStart w:id="40" w:name="_Ref511409915"/>
+      <w:bookmarkStart w:id="39" w:name="_Ref511409915"/>
       <w:r>
         <w:rPr>
           <w:sz w:val="22"/>
@@ -8272,7 +8419,7 @@
         </w:rPr>
         <w:fldChar w:fldCharType="end"/>
       </w:r>
-      <w:bookmarkEnd w:id="40"/>
+      <w:bookmarkEnd w:id="39"/>
       <w:r>
         <w:rPr>
           <w:sz w:val="22"/>
@@ -8396,7 +8543,7 @@
       <w:pPr>
         <w:pStyle w:val="Rubrik3"/>
       </w:pPr>
-      <w:bookmarkStart w:id="41" w:name="_Toc514324078"/>
+      <w:bookmarkStart w:id="40" w:name="_Toc514324078"/>
       <w:r>
         <w:lastRenderedPageBreak/>
         <w:t>2.5.5 Andra version</w:t>
@@ -8404,7 +8551,7 @@
       <w:r>
         <w:t>en</w:t>
       </w:r>
-      <w:bookmarkEnd w:id="41"/>
+      <w:bookmarkEnd w:id="40"/>
     </w:p>
     <w:p/>
     <w:p>
@@ -8463,7 +8610,7 @@
           <w:szCs w:val="22"/>
         </w:rPr>
       </w:pPr>
-      <w:bookmarkStart w:id="42" w:name="_Ref511410015"/>
+      <w:bookmarkStart w:id="41" w:name="_Ref511410015"/>
       <w:r>
         <w:rPr>
           <w:sz w:val="22"/>
@@ -8507,7 +8654,7 @@
         </w:rPr>
         <w:fldChar w:fldCharType="end"/>
       </w:r>
-      <w:bookmarkEnd w:id="42"/>
+      <w:bookmarkEnd w:id="41"/>
       <w:r>
         <w:rPr>
           <w:sz w:val="22"/>
@@ -8660,7 +8807,7 @@
       <w:pPr>
         <w:pStyle w:val="Rubrik3"/>
       </w:pPr>
-      <w:bookmarkStart w:id="43" w:name="_Toc514324079"/>
+      <w:bookmarkStart w:id="42" w:name="_Toc514324079"/>
       <w:r>
         <w:lastRenderedPageBreak/>
         <w:t>2.5.6 Tredje version</w:t>
@@ -8668,7 +8815,7 @@
       <w:r>
         <w:t>en</w:t>
       </w:r>
-      <w:bookmarkEnd w:id="43"/>
+      <w:bookmarkEnd w:id="42"/>
     </w:p>
     <w:p/>
     <w:p>
@@ -8727,8 +8874,8 @@
           <w:szCs w:val="22"/>
         </w:rPr>
       </w:pPr>
-      <w:bookmarkStart w:id="44" w:name="_Ref511466600"/>
-      <w:bookmarkStart w:id="45" w:name="_Ref511466584"/>
+      <w:bookmarkStart w:id="43" w:name="_Ref511466600"/>
+      <w:bookmarkStart w:id="44" w:name="_Ref511466584"/>
       <w:r>
         <w:rPr>
           <w:sz w:val="22"/>
@@ -8772,7 +8919,7 @@
         </w:rPr>
         <w:fldChar w:fldCharType="end"/>
       </w:r>
-      <w:bookmarkEnd w:id="44"/>
+      <w:bookmarkEnd w:id="43"/>
       <w:r>
         <w:rPr>
           <w:sz w:val="22"/>
@@ -8780,7 +8927,7 @@
         </w:rPr>
         <w:t>: Tredje version</w:t>
       </w:r>
-      <w:bookmarkEnd w:id="45"/>
+      <w:bookmarkEnd w:id="44"/>
       <w:r>
         <w:rPr>
           <w:sz w:val="22"/>
@@ -8881,11 +9028,11 @@
       <w:pPr>
         <w:pStyle w:val="Rubrik2"/>
       </w:pPr>
-      <w:bookmarkStart w:id="46" w:name="_Toc514324080"/>
+      <w:bookmarkStart w:id="45" w:name="_Toc514324080"/>
       <w:r>
         <w:t>2.6 Avgränsningar</w:t>
       </w:r>
-      <w:bookmarkEnd w:id="46"/>
+      <w:bookmarkEnd w:id="45"/>
       <w:r>
         <w:br/>
       </w:r>
@@ -9137,12 +9284,12 @@
       <w:pPr>
         <w:pStyle w:val="Rubrik1"/>
       </w:pPr>
-      <w:bookmarkStart w:id="47" w:name="_Toc514324081"/>
+      <w:bookmarkStart w:id="46" w:name="_Toc514324081"/>
       <w:r>
         <w:lastRenderedPageBreak/>
         <w:t>3 Resultat</w:t>
       </w:r>
-      <w:bookmarkEnd w:id="47"/>
+      <w:bookmarkEnd w:id="46"/>
       <w:r>
         <w:br/>
       </w:r>
@@ -9306,7 +9453,7 @@
           <w:szCs w:val="22"/>
         </w:rPr>
       </w:pPr>
-      <w:bookmarkStart w:id="48" w:name="_Ref511411253"/>
+      <w:bookmarkStart w:id="47" w:name="_Ref511411253"/>
       <w:r>
         <w:rPr>
           <w:sz w:val="22"/>
@@ -9350,7 +9497,7 @@
         </w:rPr>
         <w:fldChar w:fldCharType="end"/>
       </w:r>
-      <w:bookmarkEnd w:id="48"/>
+      <w:bookmarkEnd w:id="47"/>
       <w:r>
         <w:rPr>
           <w:sz w:val="22"/>
@@ -9952,7 +10099,7 @@
           <w:lang w:eastAsia="sv-SE"/>
         </w:rPr>
       </w:pPr>
-      <w:bookmarkStart w:id="49" w:name="_Toc514324082"/>
+      <w:bookmarkStart w:id="48" w:name="_Toc514324082"/>
       <w:r>
         <w:rPr>
           <w:lang w:eastAsia="sv-SE"/>
@@ -9960,7 +10107,7 @@
         <w:lastRenderedPageBreak/>
         <w:t>4 Diskussion</w:t>
       </w:r>
-      <w:bookmarkEnd w:id="49"/>
+      <w:bookmarkEnd w:id="48"/>
     </w:p>
     <w:p>
       <w:pPr>
@@ -9971,7 +10118,61 @@
     </w:p>
     <w:p>
       <w:r>
-        <w:t>I denna sektion tar vi upp några av de liknande applikationerna, studier och identifierar skillnader i vår lösning. Vi diskuterar också vår prototyp mer djupgående och det resultat vi kom fram till samt alternativa lösningar på problemen med kontextmedvetna ljudvandringar.</w:t>
+        <w:t xml:space="preserve">I </w:t>
+      </w:r>
+      <w:r>
+        <w:t>föreliggande</w:t>
+      </w:r>
+      <w:r>
+        <w:t xml:space="preserve"> </w:t>
+      </w:r>
+      <w:r>
+        <w:t xml:space="preserve">avsnitt tar vi upp liknande applikationer </w:t>
+      </w:r>
+      <w:r>
+        <w:t xml:space="preserve">och </w:t>
+      </w:r>
+      <w:r>
+        <w:t xml:space="preserve">studier </w:t>
+      </w:r>
+      <w:r>
+        <w:t>som utförts tidigare samt</w:t>
+      </w:r>
+      <w:r>
+        <w:t xml:space="preserve"> identifierar skillnader i </w:t>
+      </w:r>
+      <w:r>
+        <w:t>vår lösning. Vi diskuterar även</w:t>
+      </w:r>
+      <w:r>
+        <w:t xml:space="preserve"> vår prototyp och det resultat vi kom fram till </w:t>
+      </w:r>
+      <w:r>
+        <w:t>mer djupgående</w:t>
+      </w:r>
+      <w:r>
+        <w:t xml:space="preserve"> </w:t>
+      </w:r>
+      <w:r>
+        <w:t xml:space="preserve">samt </w:t>
+      </w:r>
+      <w:r>
+        <w:t xml:space="preserve">överväger </w:t>
+      </w:r>
+      <w:r>
+        <w:t>alternativa lösningar på</w:t>
+      </w:r>
+      <w:r>
+        <w:t xml:space="preserve"> de problem</w:t>
+      </w:r>
+      <w:r>
+        <w:t xml:space="preserve"> </w:t>
+      </w:r>
+      <w:r>
+        <w:t xml:space="preserve">som kan uppstå med </w:t>
+      </w:r>
+      <w:r>
+        <w:t>kontextmedvetna ljudvandringar.</w:t>
       </w:r>
     </w:p>
     <w:p/>
@@ -9979,11 +10180,11 @@
       <w:pPr>
         <w:pStyle w:val="Rubrik2"/>
       </w:pPr>
-      <w:bookmarkStart w:id="50" w:name="_Toc514324083"/>
+      <w:bookmarkStart w:id="49" w:name="_Toc514324083"/>
       <w:r>
         <w:t>4.1 Liknande applikationer</w:t>
       </w:r>
-      <w:bookmarkEnd w:id="50"/>
+      <w:bookmarkEnd w:id="49"/>
     </w:p>
     <w:p/>
     <w:p>
@@ -9996,7 +10197,13 @@
         <w:rPr>
           <w:lang w:eastAsia="sv-SE"/>
         </w:rPr>
-        <w:t xml:space="preserve">Inspirationen till vår studie kommer från Lars Holmbergs applikation </w:t>
+        <w:t>Inspirationen till vår studie kommer från Lars Holm</w:t>
+      </w:r>
+      <w:r>
+        <w:rPr>
+          <w:lang w:eastAsia="sv-SE"/>
+        </w:rPr>
+        <w:t xml:space="preserve">bergs applikation </w:t>
       </w:r>
       <w:proofErr w:type="spellStart"/>
       <w:r>
@@ -10010,35 +10217,145 @@
         <w:rPr>
           <w:lang w:eastAsia="sv-SE"/>
         </w:rPr>
-        <w:t xml:space="preserve"> [Lars Holmberg </w:t>
-      </w:r>
-      <w:proofErr w:type="spellStart"/>
-      <w:r>
-        <w:rPr>
-          <w:lang w:eastAsia="sv-SE"/>
-        </w:rPr>
-        <w:t>app</w:t>
-      </w:r>
-      <w:proofErr w:type="spellEnd"/>
-      <w:r>
-        <w:rPr>
-          <w:lang w:eastAsia="sv-SE"/>
-        </w:rPr>
-        <w:t xml:space="preserve">]. I Holmbergs applikation kan användaren skapa en ljudvandring och sedan kan man välja att gå den. Under vandringen spelas ett ljudklipp upp med hjälp av användarens position och GPS-koordinater som är kopplat till respektive ljudklipp. Med detta så uppstod problem, ett av problemen är att ljud och plats inte alltid stämmer överens. Det kan vara så att användaren går för fort/långsamt och hamnar i </w:t>
-      </w:r>
-      <w:proofErr w:type="spellStart"/>
-      <w:r>
-        <w:rPr>
-          <w:lang w:eastAsia="sv-SE"/>
-        </w:rPr>
-        <w:t>osynk</w:t>
-      </w:r>
-      <w:proofErr w:type="spellEnd"/>
-      <w:r>
-        <w:rPr>
-          <w:lang w:eastAsia="sv-SE"/>
-        </w:rPr>
-        <w:t xml:space="preserve"> med ljudspåret. Ett annat problem är om användaren väljer att gå en annan väg än avsedd för ljudvandringen, då fortsätter ljudklippet spelas tills det är färdigt. I vår studie har vi utvecklat en liknande applikation men skillnaden är att vi tar hjälp av </w:t>
+        <w:t xml:space="preserve"> </w:t>
+      </w:r>
+      <w:sdt>
+        <w:sdtPr>
+          <w:rPr>
+            <w:lang w:eastAsia="sv-SE"/>
+          </w:rPr>
+          <w:id w:val="-1807382716"/>
+          <w:citation/>
+        </w:sdtPr>
+        <w:sdtContent>
+          <w:r>
+            <w:rPr>
+              <w:lang w:eastAsia="sv-SE"/>
+            </w:rPr>
+            <w:fldChar w:fldCharType="begin"/>
+          </w:r>
+          <w:r>
+            <w:rPr>
+              <w:lang w:eastAsia="sv-SE"/>
+            </w:rPr>
+            <w:instrText xml:space="preserve"> CITATION Hol18 \l 1053 </w:instrText>
+          </w:r>
+          <w:r>
+            <w:rPr>
+              <w:lang w:eastAsia="sv-SE"/>
+            </w:rPr>
+            <w:fldChar w:fldCharType="separate"/>
+          </w:r>
+          <w:r>
+            <w:rPr>
+              <w:noProof/>
+              <w:lang w:eastAsia="sv-SE"/>
+            </w:rPr>
+            <w:t>[7]</w:t>
+          </w:r>
+          <w:r>
+            <w:rPr>
+              <w:lang w:eastAsia="sv-SE"/>
+            </w:rPr>
+            <w:fldChar w:fldCharType="end"/>
+          </w:r>
+        </w:sdtContent>
+      </w:sdt>
+      <w:r>
+        <w:rPr>
+          <w:lang w:eastAsia="sv-SE"/>
+        </w:rPr>
+        <w:t>. I Holmbergs applikation kan</w:t>
+      </w:r>
+      <w:r>
+        <w:rPr>
+          <w:lang w:eastAsia="sv-SE"/>
+        </w:rPr>
+        <w:t xml:space="preserve"> en användare själv</w:t>
+      </w:r>
+      <w:r>
+        <w:rPr>
+          <w:lang w:eastAsia="sv-SE"/>
+        </w:rPr>
+        <w:t xml:space="preserve"> skapa en ljudvandring och </w:t>
+      </w:r>
+      <w:r>
+        <w:rPr>
+          <w:lang w:eastAsia="sv-SE"/>
+        </w:rPr>
+        <w:t>därefter</w:t>
+      </w:r>
+      <w:r>
+        <w:rPr>
+          <w:lang w:eastAsia="sv-SE"/>
+        </w:rPr>
+        <w:t xml:space="preserve"> kan </w:t>
+      </w:r>
+      <w:r>
+        <w:rPr>
+          <w:lang w:eastAsia="sv-SE"/>
+        </w:rPr>
+        <w:t>även andra användare välja att genomföra sträckan</w:t>
+      </w:r>
+      <w:r>
+        <w:rPr>
+          <w:lang w:eastAsia="sv-SE"/>
+        </w:rPr>
+        <w:t xml:space="preserve">. </w:t>
+      </w:r>
+      <w:r>
+        <w:rPr>
+          <w:lang w:eastAsia="sv-SE"/>
+        </w:rPr>
+        <w:t xml:space="preserve">Applikationen använder GPS koordinater för att kartlägga vandringen och varje fastställd GPS koordinat </w:t>
+      </w:r>
+      <w:r>
+        <w:rPr>
+          <w:lang w:eastAsia="sv-SE"/>
+        </w:rPr>
+        <w:t>är förenat med</w:t>
+      </w:r>
+      <w:r>
+        <w:rPr>
+          <w:lang w:eastAsia="sv-SE"/>
+        </w:rPr>
+        <w:t xml:space="preserve"> ett specifikt ljudklipp. För att genomföra vandringen behöver användaren</w:t>
+      </w:r>
+      <w:r>
+        <w:rPr>
+          <w:lang w:eastAsia="sv-SE"/>
+        </w:rPr>
+        <w:t xml:space="preserve"> således röra sig genom GPS punkterna.</w:t>
+      </w:r>
+      <w:r>
+        <w:rPr>
+          <w:lang w:eastAsia="sv-SE"/>
+        </w:rPr>
+        <w:br/>
+      </w:r>
+      <w:r>
+        <w:rPr>
+          <w:lang w:eastAsia="sv-SE"/>
+        </w:rPr>
+        <w:br/>
+      </w:r>
+      <w:r>
+        <w:rPr>
+          <w:lang w:eastAsia="sv-SE"/>
+        </w:rPr>
+        <w:t>I vår studie har vi utvecklat en likn</w:t>
+      </w:r>
+      <w:r>
+        <w:rPr>
+          <w:lang w:eastAsia="sv-SE"/>
+        </w:rPr>
+        <w:t xml:space="preserve">ande applikation, med skillnaden </w:t>
+      </w:r>
+      <w:r>
+        <w:rPr>
+          <w:lang w:eastAsia="sv-SE"/>
+        </w:rPr>
+        <w:t xml:space="preserve">att vi tar hjälp av </w:t>
       </w:r>
       <w:proofErr w:type="spellStart"/>
       <w:r>
@@ -10052,21 +10369,59 @@
         <w:rPr>
           <w:lang w:eastAsia="sv-SE"/>
         </w:rPr>
-        <w:t xml:space="preserve"> för att avgöra var användaren befinner sig under vandringen. Dessa </w:t>
-      </w:r>
-      <w:proofErr w:type="spellStart"/>
-      <w:r>
-        <w:rPr>
-          <w:lang w:eastAsia="sv-SE"/>
-        </w:rPr>
-        <w:t>geofenceområden</w:t>
-      </w:r>
-      <w:proofErr w:type="spellEnd"/>
-      <w:r>
-        <w:rPr>
-          <w:lang w:eastAsia="sv-SE"/>
-        </w:rPr>
-        <w:t xml:space="preserve"> används på ett liknande sätt som Holmberg använder sina GPS-koordinater, ett ljudklipp kopplat till respektive område. Med användningen av </w:t>
+        <w:t xml:space="preserve"> för att avgöra var användaren befi</w:t>
+      </w:r>
+      <w:r>
+        <w:rPr>
+          <w:lang w:eastAsia="sv-SE"/>
+        </w:rPr>
+        <w:t xml:space="preserve">nner sig under vandringen. Varje </w:t>
+      </w:r>
+      <w:proofErr w:type="spellStart"/>
+      <w:r>
+        <w:rPr>
+          <w:lang w:eastAsia="sv-SE"/>
+        </w:rPr>
+        <w:t>geofenceområde</w:t>
+      </w:r>
+      <w:proofErr w:type="spellEnd"/>
+      <w:r>
+        <w:rPr>
+          <w:lang w:eastAsia="sv-SE"/>
+        </w:rPr>
+        <w:t xml:space="preserve"> är tilldelat ett specifikt ljudklipp, därmed används </w:t>
+      </w:r>
+      <w:proofErr w:type="spellStart"/>
+      <w:r>
+        <w:rPr>
+          <w:lang w:eastAsia="sv-SE"/>
+        </w:rPr>
+        <w:t>geofenceområdena</w:t>
+      </w:r>
+      <w:proofErr w:type="spellEnd"/>
+      <w:r>
+        <w:rPr>
+          <w:lang w:eastAsia="sv-SE"/>
+        </w:rPr>
+        <w:t xml:space="preserve"> </w:t>
+      </w:r>
+      <w:r>
+        <w:rPr>
+          <w:lang w:eastAsia="sv-SE"/>
+        </w:rPr>
+        <w:t>på ett liknande</w:t>
+      </w:r>
+      <w:r>
+        <w:rPr>
+          <w:lang w:eastAsia="sv-SE"/>
+        </w:rPr>
+        <w:t xml:space="preserve"> sätt som GPS-koordinater används i Holmbergs applikation. </w:t>
+      </w:r>
+      <w:r>
+        <w:rPr>
+          <w:lang w:eastAsia="sv-SE"/>
+        </w:rPr>
+        <w:t xml:space="preserve">Med användningen av </w:t>
       </w:r>
       <w:proofErr w:type="spellStart"/>
       <w:r>
@@ -10080,7 +10435,13 @@
         <w:rPr>
           <w:lang w:eastAsia="sv-SE"/>
         </w:rPr>
-        <w:t xml:space="preserve"> i vår applikation (Se</w:t>
+        <w:t xml:space="preserve"> i vår </w:t>
+      </w:r>
+      <w:r>
+        <w:rPr>
+          <w:lang w:eastAsia="sv-SE"/>
+        </w:rPr>
+        <w:t>studie</w:t>
       </w:r>
       <w:r>
         <w:rPr>
@@ -10092,6 +10453,36 @@
         <w:rPr>
           <w:lang w:eastAsia="sv-SE"/>
         </w:rPr>
+        <w:t>löser vi</w:t>
+      </w:r>
+      <w:r>
+        <w:rPr>
+          <w:lang w:eastAsia="sv-SE"/>
+        </w:rPr>
+        <w:t xml:space="preserve"> problemen som identifierades i Holmbergs applikation</w:t>
+      </w:r>
+      <w:r>
+        <w:rPr>
+          <w:lang w:eastAsia="sv-SE"/>
+        </w:rPr>
+        <w:t xml:space="preserve"> </w:t>
+      </w:r>
+      <w:r>
+        <w:rPr>
+          <w:lang w:eastAsia="sv-SE"/>
+        </w:rPr>
+        <w:t>(Se</w:t>
+      </w:r>
+      <w:r>
+        <w:rPr>
+          <w:lang w:eastAsia="sv-SE"/>
+        </w:rPr>
+        <w:t xml:space="preserve"> </w:t>
+      </w:r>
+      <w:r>
+        <w:rPr>
+          <w:lang w:eastAsia="sv-SE"/>
+        </w:rPr>
         <w:fldChar w:fldCharType="begin"/>
       </w:r>
       <w:r>
@@ -10124,7 +10515,13 @@
         <w:rPr>
           <w:lang w:eastAsia="sv-SE"/>
         </w:rPr>
-        <w:t>) löser vi därefter problemen som identifierades i Holmbergs applikation.</w:t>
+        <w:t>)</w:t>
+      </w:r>
+      <w:r>
+        <w:rPr>
+          <w:lang w:eastAsia="sv-SE"/>
+        </w:rPr>
+        <w:t>.</w:t>
       </w:r>
       <w:r>
         <w:rPr>
@@ -10135,6 +10532,8 @@
         </w:rPr>
         <w:br/>
       </w:r>
+      <w:bookmarkStart w:id="50" w:name="_GoBack"/>
+      <w:bookmarkEnd w:id="50"/>
       <w:r>
         <w:rPr>
           <w:rFonts w:ascii="Times New Roman" w:hAnsi="Times New Roman" w:cs="Times New Roman"/>
@@ -10148,7 +10547,37 @@
         <w:rPr>
           <w:lang w:eastAsia="sv-SE"/>
         </w:rPr>
-        <w:t xml:space="preserve">Utöver Holmbergs applikation fann vi två liknande applikationer som också använde sig utav </w:t>
+        <w:t xml:space="preserve">Utöver Holmbergs applikation fann vi </w:t>
+      </w:r>
+      <w:r>
+        <w:rPr>
+          <w:lang w:eastAsia="sv-SE"/>
+        </w:rPr>
+        <w:t>i vår systematiska litteraturstudie</w:t>
+      </w:r>
+      <w:r>
+        <w:rPr>
+          <w:lang w:eastAsia="sv-SE"/>
+        </w:rPr>
+        <w:t xml:space="preserve"> </w:t>
+      </w:r>
+      <w:r>
+        <w:rPr>
+          <w:lang w:eastAsia="sv-SE"/>
+        </w:rPr>
+        <w:t>två liknande applikationer s</w:t>
+      </w:r>
+      <w:r>
+        <w:rPr>
+          <w:lang w:eastAsia="sv-SE"/>
+        </w:rPr>
+        <w:t xml:space="preserve">om också använde sig </w:t>
+      </w:r>
+      <w:r>
+        <w:rPr>
+          <w:lang w:eastAsia="sv-SE"/>
+        </w:rPr>
+        <w:t xml:space="preserve">av </w:t>
       </w:r>
       <w:proofErr w:type="spellStart"/>
       <w:r>
@@ -10162,7 +10591,13 @@
         <w:rPr>
           <w:lang w:eastAsia="sv-SE"/>
         </w:rPr>
-        <w:t xml:space="preserve"> i vår systematiska litteraturstudie, de använde </w:t>
+        <w:t>. D</w:t>
+      </w:r>
+      <w:r>
+        <w:rPr>
+          <w:lang w:eastAsia="sv-SE"/>
+        </w:rPr>
+        <w:t xml:space="preserve">e använde </w:t>
       </w:r>
       <w:proofErr w:type="spellStart"/>
       <w:r>
@@ -10228,7 +10663,6 @@
           <w:id w:val="-184367021"/>
           <w:citation/>
         </w:sdtPr>
-        <w:sdtEndPr/>
         <w:sdtContent>
           <w:r>
             <w:rPr>
@@ -10271,7 +10705,6 @@
           <w:id w:val="172773108"/>
           <w:citation/>
         </w:sdtPr>
-        <w:sdtEndPr/>
         <w:sdtContent>
           <w:r>
             <w:rPr>
@@ -10331,7 +10764,13 @@
         <w:rPr>
           <w:lang w:eastAsia="sv-SE"/>
         </w:rPr>
-        <w:t xml:space="preserve"> för att skapa en vandring genom dem, medan de använder endast ett område för att spela upp ett ljudklipp om den specifika sevärdheten. </w:t>
+        <w:t xml:space="preserve"> för att skapa en vandring genom dem, medan de använder endast ett område för att spela upp ett ljudklip</w:t>
+      </w:r>
+      <w:r>
+        <w:rPr>
+          <w:lang w:eastAsia="sv-SE"/>
+        </w:rPr>
+        <w:t>p om den specifika sevärdheten.</w:t>
       </w:r>
     </w:p>
     <w:p>
@@ -10379,11 +10818,7 @@
       </w:r>
       <w:proofErr w:type="spellEnd"/>
       <w:r>
-        <w:t xml:space="preserve"> för att undersöka om det är en lösning på problemet. En av de alternativa lösningar som diskuterades handlade om att påskynda uppspelningen av ljud alternativt göra det långsammare beroende på hastigheten som användaren förflyttar sig med. Det vill säga om användaren förflyttar sig i en snabbare hastighet än vad vandringen är ämnad för så påskyndas uppspelningen av ljud så att användaren inte ska hamna före ljudet i vandringen. Problemet som kan uppstå med den lösningen kan vara att ljudet blir obegripligt om det spelas upp med en annorlunda </w:t>
-      </w:r>
-      <w:r>
-        <w:lastRenderedPageBreak/>
-        <w:t>hastighet. Eftersom kvalitén på ljudet är centralt för en ljudvandring så valdes denna lösning bort.</w:t>
+        <w:t xml:space="preserve"> för att undersöka om det är en lösning på problemet. En av de alternativa lösningar som diskuterades handlade om att påskynda uppspelningen av ljud alternativt göra det långsammare beroende på hastigheten som användaren förflyttar sig med. Det vill säga om användaren förflyttar sig i en snabbare hastighet än vad vandringen är ämnad för så påskyndas uppspelningen av ljud så att användaren inte ska hamna före ljudet i vandringen. Problemet som kan uppstå med den lösningen kan vara att ljudet blir obegripligt om det spelas upp med en annorlunda hastighet. Eftersom kvalitén på ljudet är centralt för en ljudvandring så valdes denna lösning bort.</w:t>
       </w:r>
     </w:p>
     <w:p/>
@@ -10793,21 +11228,7 @@
         <w:rPr>
           <w:lang w:eastAsia="sv-SE"/>
         </w:rPr>
-        <w:t xml:space="preserve"> som slutligen formades som fyrhörningar med storleken 50x40 meter och placerades vid </w:t>
-      </w:r>
-      <w:proofErr w:type="gramStart"/>
-      <w:r>
-        <w:rPr>
-          <w:lang w:eastAsia="sv-SE"/>
-        </w:rPr>
-        <w:t>Malmö universitet</w:t>
-      </w:r>
-      <w:proofErr w:type="gramEnd"/>
-      <w:r>
-        <w:rPr>
-          <w:lang w:eastAsia="sv-SE"/>
-        </w:rPr>
-        <w:t xml:space="preserve">. En ljudfil spelades in för ljudvandringen och delades upp i mindre delar för att kopplas ihop med respektive </w:t>
+        <w:t xml:space="preserve"> som slutligen formades som fyrhörningar med storleken 50x40 meter och placerades vid Malmö universitet. En ljudfil spelades in för ljudvandringen och delades upp i mindre delar för att kopplas ihop med respektive </w:t>
       </w:r>
       <w:proofErr w:type="spellStart"/>
       <w:r>
@@ -10845,21 +11266,7 @@
         <w:rPr>
           <w:lang w:eastAsia="sv-SE"/>
         </w:rPr>
-        <w:t xml:space="preserve">För framtida forskning finns det några områden som behöver utforskas mer djupgående. I vår studie undersöker vi endast en vandring i form av en raksträcka utanför </w:t>
-      </w:r>
-      <w:proofErr w:type="gramStart"/>
-      <w:r>
-        <w:rPr>
-          <w:lang w:eastAsia="sv-SE"/>
-        </w:rPr>
-        <w:t>Malmö universitet</w:t>
-      </w:r>
-      <w:proofErr w:type="gramEnd"/>
-      <w:r>
-        <w:rPr>
-          <w:lang w:eastAsia="sv-SE"/>
-        </w:rPr>
-        <w:t xml:space="preserve"> som är en tät stadsmiljö. Genom att undersöka fler platser hade man kunnat få en bättre uppskattning på hur </w:t>
+        <w:t xml:space="preserve">För framtida forskning finns det några områden som behöver utforskas mer djupgående. I vår studie undersöker vi endast en vandring i form av en raksträcka utanför Malmö universitet som är en tät stadsmiljö. Genom att undersöka fler platser hade man kunnat få en bättre uppskattning på hur </w:t>
       </w:r>
       <w:proofErr w:type="spellStart"/>
       <w:r>
@@ -10938,7 +11345,6 @@
           <w:docPartUnique/>
         </w:docPartObj>
       </w:sdtPr>
-      <w:sdtEndPr/>
       <w:sdtContent>
         <w:p>
           <w:pPr>
@@ -10954,7 +11360,6 @@
             <w:id w:val="-573587230"/>
             <w:bibliography/>
           </w:sdtPr>
-          <w:sdtEndPr/>
           <w:sdtContent>
             <w:p>
               <w:pPr>
@@ -12312,7 +12717,7 @@
 </file>
 
 <file path=word/endnotes.xml><?xml version="1.0" encoding="utf-8"?>
-<w:endnotes xmlns:wpc="http://schemas.microsoft.com/office/word/2010/wordprocessingCanvas" xmlns:cx="http://schemas.microsoft.com/office/drawing/2014/chartex" xmlns:cx1="http://schemas.microsoft.com/office/drawing/2015/9/8/chartex" xmlns:cx2="http://schemas.microsoft.com/office/drawing/2015/10/21/chartex" xmlns:cx3="http://schemas.microsoft.com/office/drawing/2016/5/9/chartex" xmlns:cx4="http://schemas.microsoft.com/office/drawing/2016/5/10/chartex" xmlns:cx5="http://schemas.microsoft.com/office/drawing/2016/5/11/chartex" xmlns:cx6="http://schemas.microsoft.com/office/drawing/2016/5/12/chartex" xmlns:cx7="http://schemas.microsoft.com/office/drawing/2016/5/13/chartex" xmlns:cx8="http://schemas.microsoft.com/office/drawing/2016/5/14/chartex" xmlns:mc="http://schemas.openxmlformats.org/markup-compatibility/2006" xmlns:aink="http://schemas.microsoft.com/office/drawing/2016/ink" xmlns:am3d="http://schemas.microsoft.com/office/drawing/2017/model3d" xmlns:o="urn:schemas-microsoft-com:office:office" xmlns:r="http://schemas.openxmlformats.org/officeDocument/2006/relationships" xmlns:m="http://schemas.openxmlformats.org/officeDocument/2006/math" xmlns:v="urn:schemas-microsoft-com:vml" xmlns:wp14="http://schemas.microsoft.com/office/word/2010/wordprocessingDrawing" xmlns:wp="http://schemas.openxmlformats.org/drawingml/2006/wordprocessingDrawing" xmlns:w10="urn:schemas-microsoft-com:office:word" xmlns:w="http://schemas.openxmlformats.org/wordprocessingml/2006/main" xmlns:w14="http://schemas.microsoft.com/office/word/2010/wordml" xmlns:w15="http://schemas.microsoft.com/office/word/2012/wordml" xmlns:w16cid="http://schemas.microsoft.com/office/word/2016/wordml/cid" xmlns:w16se="http://schemas.microsoft.com/office/word/2015/wordml/symex" xmlns:wpg="http://schemas.microsoft.com/office/word/2010/wordprocessingGroup" xmlns:wpi="http://schemas.microsoft.com/office/word/2010/wordprocessingInk" xmlns:wne="http://schemas.microsoft.com/office/word/2006/wordml" xmlns:wps="http://schemas.microsoft.com/office/word/2010/wordprocessingShape" mc:Ignorable="w14 w15 w16se w16cid wp14">
+<w:endnotes xmlns:wpc="http://schemas.microsoft.com/office/word/2010/wordprocessingCanvas" xmlns:mc="http://schemas.openxmlformats.org/markup-compatibility/2006" xmlns:o="urn:schemas-microsoft-com:office:office" xmlns:r="http://schemas.openxmlformats.org/officeDocument/2006/relationships" xmlns:m="http://schemas.openxmlformats.org/officeDocument/2006/math" xmlns:v="urn:schemas-microsoft-com:vml" xmlns:wp14="http://schemas.microsoft.com/office/word/2010/wordprocessingDrawing" xmlns:wp="http://schemas.openxmlformats.org/drawingml/2006/wordprocessingDrawing" xmlns:w10="urn:schemas-microsoft-com:office:word" xmlns:w="http://schemas.openxmlformats.org/wordprocessingml/2006/main" xmlns:w14="http://schemas.microsoft.com/office/word/2010/wordml" xmlns:w15="http://schemas.microsoft.com/office/word/2012/wordml" xmlns:wpg="http://schemas.microsoft.com/office/word/2010/wordprocessingGroup" xmlns:wpi="http://schemas.microsoft.com/office/word/2010/wordprocessingInk" xmlns:wne="http://schemas.microsoft.com/office/word/2006/wordml" xmlns:wps="http://schemas.microsoft.com/office/word/2010/wordprocessingShape" mc:Ignorable="w14 w15 wp14">
   <w:endnote w:type="separator" w:id="-1">
     <w:p>
       <w:pPr>
@@ -12337,7 +12742,7 @@
 </file>
 
 <file path=word/footer1.xml><?xml version="1.0" encoding="utf-8"?>
-<w:ftr xmlns:wpc="http://schemas.microsoft.com/office/word/2010/wordprocessingCanvas" xmlns:cx="http://schemas.microsoft.com/office/drawing/2014/chartex" xmlns:cx1="http://schemas.microsoft.com/office/drawing/2015/9/8/chartex" xmlns:cx2="http://schemas.microsoft.com/office/drawing/2015/10/21/chartex" xmlns:cx3="http://schemas.microsoft.com/office/drawing/2016/5/9/chartex" xmlns:cx4="http://schemas.microsoft.com/office/drawing/2016/5/10/chartex" xmlns:cx5="http://schemas.microsoft.com/office/drawing/2016/5/11/chartex" xmlns:cx6="http://schemas.microsoft.com/office/drawing/2016/5/12/chartex" xmlns:cx7="http://schemas.microsoft.com/office/drawing/2016/5/13/chartex" xmlns:cx8="http://schemas.microsoft.com/office/drawing/2016/5/14/chartex" xmlns:mc="http://schemas.openxmlformats.org/markup-compatibility/2006" xmlns:aink="http://schemas.microsoft.com/office/drawing/2016/ink" xmlns:am3d="http://schemas.microsoft.com/office/drawing/2017/model3d" xmlns:o="urn:schemas-microsoft-com:office:office" xmlns:r="http://schemas.openxmlformats.org/officeDocument/2006/relationships" xmlns:m="http://schemas.openxmlformats.org/officeDocument/2006/math" xmlns:v="urn:schemas-microsoft-com:vml" xmlns:wp14="http://schemas.microsoft.com/office/word/2010/wordprocessingDrawing" xmlns:wp="http://schemas.openxmlformats.org/drawingml/2006/wordprocessingDrawing" xmlns:w10="urn:schemas-microsoft-com:office:word" xmlns:w="http://schemas.openxmlformats.org/wordprocessingml/2006/main" xmlns:w14="http://schemas.microsoft.com/office/word/2010/wordml" xmlns:w15="http://schemas.microsoft.com/office/word/2012/wordml" xmlns:w16cid="http://schemas.microsoft.com/office/word/2016/wordml/cid" xmlns:w16se="http://schemas.microsoft.com/office/word/2015/wordml/symex" xmlns:wpg="http://schemas.microsoft.com/office/word/2010/wordprocessingGroup" xmlns:wpi="http://schemas.microsoft.com/office/word/2010/wordprocessingInk" xmlns:wne="http://schemas.microsoft.com/office/word/2006/wordml" xmlns:wps="http://schemas.microsoft.com/office/word/2010/wordprocessingShape" mc:Ignorable="w14 w15 w16se w16cid wp14">
+<w:ftr xmlns:wpc="http://schemas.microsoft.com/office/word/2010/wordprocessingCanvas" xmlns:mc="http://schemas.openxmlformats.org/markup-compatibility/2006" xmlns:o="urn:schemas-microsoft-com:office:office" xmlns:r="http://schemas.openxmlformats.org/officeDocument/2006/relationships" xmlns:m="http://schemas.openxmlformats.org/officeDocument/2006/math" xmlns:v="urn:schemas-microsoft-com:vml" xmlns:wp14="http://schemas.microsoft.com/office/word/2010/wordprocessingDrawing" xmlns:wp="http://schemas.openxmlformats.org/drawingml/2006/wordprocessingDrawing" xmlns:w10="urn:schemas-microsoft-com:office:word" xmlns:w="http://schemas.openxmlformats.org/wordprocessingml/2006/main" xmlns:w14="http://schemas.microsoft.com/office/word/2010/wordml" xmlns:w15="http://schemas.microsoft.com/office/word/2012/wordml" xmlns:wpg="http://schemas.microsoft.com/office/word/2010/wordprocessingGroup" xmlns:wpi="http://schemas.microsoft.com/office/word/2010/wordprocessingInk" xmlns:wne="http://schemas.microsoft.com/office/word/2006/wordml" xmlns:wps="http://schemas.microsoft.com/office/word/2010/wordprocessingShape" mc:Ignorable="w14 w15 wp14">
   <w:p>
     <w:pPr>
       <w:pStyle w:val="Sidfot"/>
@@ -12353,7 +12758,7 @@
 </file>
 
 <file path=word/footer2.xml><?xml version="1.0" encoding="utf-8"?>
-<w:ftr xmlns:wpc="http://schemas.microsoft.com/office/word/2010/wordprocessingCanvas" xmlns:cx="http://schemas.microsoft.com/office/drawing/2014/chartex" xmlns:cx1="http://schemas.microsoft.com/office/drawing/2015/9/8/chartex" xmlns:cx2="http://schemas.microsoft.com/office/drawing/2015/10/21/chartex" xmlns:cx3="http://schemas.microsoft.com/office/drawing/2016/5/9/chartex" xmlns:cx4="http://schemas.microsoft.com/office/drawing/2016/5/10/chartex" xmlns:cx5="http://schemas.microsoft.com/office/drawing/2016/5/11/chartex" xmlns:cx6="http://schemas.microsoft.com/office/drawing/2016/5/12/chartex" xmlns:cx7="http://schemas.microsoft.com/office/drawing/2016/5/13/chartex" xmlns:cx8="http://schemas.microsoft.com/office/drawing/2016/5/14/chartex" xmlns:mc="http://schemas.openxmlformats.org/markup-compatibility/2006" xmlns:aink="http://schemas.microsoft.com/office/drawing/2016/ink" xmlns:am3d="http://schemas.microsoft.com/office/drawing/2017/model3d" xmlns:o="urn:schemas-microsoft-com:office:office" xmlns:r="http://schemas.openxmlformats.org/officeDocument/2006/relationships" xmlns:m="http://schemas.openxmlformats.org/officeDocument/2006/math" xmlns:v="urn:schemas-microsoft-com:vml" xmlns:wp14="http://schemas.microsoft.com/office/word/2010/wordprocessingDrawing" xmlns:wp="http://schemas.openxmlformats.org/drawingml/2006/wordprocessingDrawing" xmlns:w10="urn:schemas-microsoft-com:office:word" xmlns:w="http://schemas.openxmlformats.org/wordprocessingml/2006/main" xmlns:w14="http://schemas.microsoft.com/office/word/2010/wordml" xmlns:w15="http://schemas.microsoft.com/office/word/2012/wordml" xmlns:w16cid="http://schemas.microsoft.com/office/word/2016/wordml/cid" xmlns:w16se="http://schemas.microsoft.com/office/word/2015/wordml/symex" xmlns:wpg="http://schemas.microsoft.com/office/word/2010/wordprocessingGroup" xmlns:wpi="http://schemas.microsoft.com/office/word/2010/wordprocessingInk" xmlns:wne="http://schemas.microsoft.com/office/word/2006/wordml" xmlns:wps="http://schemas.microsoft.com/office/word/2010/wordprocessingShape" mc:Ignorable="w14 w15 w16se w16cid wp14">
+<w:ftr xmlns:wpc="http://schemas.microsoft.com/office/word/2010/wordprocessingCanvas" xmlns:mc="http://schemas.openxmlformats.org/markup-compatibility/2006" xmlns:o="urn:schemas-microsoft-com:office:office" xmlns:r="http://schemas.openxmlformats.org/officeDocument/2006/relationships" xmlns:m="http://schemas.openxmlformats.org/officeDocument/2006/math" xmlns:v="urn:schemas-microsoft-com:vml" xmlns:wp14="http://schemas.microsoft.com/office/word/2010/wordprocessingDrawing" xmlns:wp="http://schemas.openxmlformats.org/drawingml/2006/wordprocessingDrawing" xmlns:w10="urn:schemas-microsoft-com:office:word" xmlns:w="http://schemas.openxmlformats.org/wordprocessingml/2006/main" xmlns:w14="http://schemas.microsoft.com/office/word/2010/wordml" xmlns:w15="http://schemas.microsoft.com/office/word/2012/wordml" xmlns:wpg="http://schemas.microsoft.com/office/word/2010/wordprocessingGroup" xmlns:wpi="http://schemas.microsoft.com/office/word/2010/wordprocessingInk" xmlns:wne="http://schemas.microsoft.com/office/word/2006/wordml" xmlns:wps="http://schemas.microsoft.com/office/word/2010/wordprocessingShape" mc:Ignorable="w14 w15 wp14">
   <w:p>
     <w:pPr>
       <w:pStyle w:val="Sidfot"/>
@@ -12369,7 +12774,7 @@
 </file>
 
 <file path=word/footer3.xml><?xml version="1.0" encoding="utf-8"?>
-<w:ftr xmlns:wpc="http://schemas.microsoft.com/office/word/2010/wordprocessingCanvas" xmlns:cx="http://schemas.microsoft.com/office/drawing/2014/chartex" xmlns:cx1="http://schemas.microsoft.com/office/drawing/2015/9/8/chartex" xmlns:cx2="http://schemas.microsoft.com/office/drawing/2015/10/21/chartex" xmlns:cx3="http://schemas.microsoft.com/office/drawing/2016/5/9/chartex" xmlns:cx4="http://schemas.microsoft.com/office/drawing/2016/5/10/chartex" xmlns:cx5="http://schemas.microsoft.com/office/drawing/2016/5/11/chartex" xmlns:cx6="http://schemas.microsoft.com/office/drawing/2016/5/12/chartex" xmlns:cx7="http://schemas.microsoft.com/office/drawing/2016/5/13/chartex" xmlns:cx8="http://schemas.microsoft.com/office/drawing/2016/5/14/chartex" xmlns:mc="http://schemas.openxmlformats.org/markup-compatibility/2006" xmlns:aink="http://schemas.microsoft.com/office/drawing/2016/ink" xmlns:am3d="http://schemas.microsoft.com/office/drawing/2017/model3d" xmlns:o="urn:schemas-microsoft-com:office:office" xmlns:r="http://schemas.openxmlformats.org/officeDocument/2006/relationships" xmlns:m="http://schemas.openxmlformats.org/officeDocument/2006/math" xmlns:v="urn:schemas-microsoft-com:vml" xmlns:wp14="http://schemas.microsoft.com/office/word/2010/wordprocessingDrawing" xmlns:wp="http://schemas.openxmlformats.org/drawingml/2006/wordprocessingDrawing" xmlns:w10="urn:schemas-microsoft-com:office:word" xmlns:w="http://schemas.openxmlformats.org/wordprocessingml/2006/main" xmlns:w14="http://schemas.microsoft.com/office/word/2010/wordml" xmlns:w15="http://schemas.microsoft.com/office/word/2012/wordml" xmlns:w16cid="http://schemas.microsoft.com/office/word/2016/wordml/cid" xmlns:w16se="http://schemas.microsoft.com/office/word/2015/wordml/symex" xmlns:wpg="http://schemas.microsoft.com/office/word/2010/wordprocessingGroup" xmlns:wpi="http://schemas.microsoft.com/office/word/2010/wordprocessingInk" xmlns:wne="http://schemas.microsoft.com/office/word/2006/wordml" xmlns:wps="http://schemas.microsoft.com/office/word/2010/wordprocessingShape" mc:Ignorable="w14 w15 w16se w16cid wp14">
+<w:ftr xmlns:wpc="http://schemas.microsoft.com/office/word/2010/wordprocessingCanvas" xmlns:mc="http://schemas.openxmlformats.org/markup-compatibility/2006" xmlns:o="urn:schemas-microsoft-com:office:office" xmlns:r="http://schemas.openxmlformats.org/officeDocument/2006/relationships" xmlns:m="http://schemas.openxmlformats.org/officeDocument/2006/math" xmlns:v="urn:schemas-microsoft-com:vml" xmlns:wp14="http://schemas.microsoft.com/office/word/2010/wordprocessingDrawing" xmlns:wp="http://schemas.openxmlformats.org/drawingml/2006/wordprocessingDrawing" xmlns:w10="urn:schemas-microsoft-com:office:word" xmlns:w="http://schemas.openxmlformats.org/wordprocessingml/2006/main" xmlns:w14="http://schemas.microsoft.com/office/word/2010/wordml" xmlns:w15="http://schemas.microsoft.com/office/word/2012/wordml" xmlns:wpg="http://schemas.microsoft.com/office/word/2010/wordprocessingGroup" xmlns:wpi="http://schemas.microsoft.com/office/word/2010/wordprocessingInk" xmlns:wne="http://schemas.microsoft.com/office/word/2006/wordml" xmlns:wps="http://schemas.microsoft.com/office/word/2010/wordprocessingShape" mc:Ignorable="w14 w15 wp14">
   <w:sdt>
     <w:sdtPr>
       <w:id w:val="90896093"/>
@@ -12378,7 +12783,6 @@
         <w:docPartUnique/>
       </w:docPartObj>
     </w:sdtPr>
-    <w:sdtEndPr/>
     <w:sdtContent>
       <w:p>
         <w:pPr>
@@ -12398,7 +12802,7 @@
           <w:rPr>
             <w:noProof/>
           </w:rPr>
-          <w:t>14</w:t>
+          <w:t>18</w:t>
         </w:r>
         <w:r>
           <w:fldChar w:fldCharType="end"/>
@@ -12415,7 +12819,7 @@
 </file>
 
 <file path=word/footer4.xml><?xml version="1.0" encoding="utf-8"?>
-<w:ftr xmlns:wpc="http://schemas.microsoft.com/office/word/2010/wordprocessingCanvas" xmlns:cx="http://schemas.microsoft.com/office/drawing/2014/chartex" xmlns:cx1="http://schemas.microsoft.com/office/drawing/2015/9/8/chartex" xmlns:cx2="http://schemas.microsoft.com/office/drawing/2015/10/21/chartex" xmlns:cx3="http://schemas.microsoft.com/office/drawing/2016/5/9/chartex" xmlns:cx4="http://schemas.microsoft.com/office/drawing/2016/5/10/chartex" xmlns:cx5="http://schemas.microsoft.com/office/drawing/2016/5/11/chartex" xmlns:cx6="http://schemas.microsoft.com/office/drawing/2016/5/12/chartex" xmlns:cx7="http://schemas.microsoft.com/office/drawing/2016/5/13/chartex" xmlns:cx8="http://schemas.microsoft.com/office/drawing/2016/5/14/chartex" xmlns:mc="http://schemas.openxmlformats.org/markup-compatibility/2006" xmlns:aink="http://schemas.microsoft.com/office/drawing/2016/ink" xmlns:am3d="http://schemas.microsoft.com/office/drawing/2017/model3d" xmlns:o="urn:schemas-microsoft-com:office:office" xmlns:r="http://schemas.openxmlformats.org/officeDocument/2006/relationships" xmlns:m="http://schemas.openxmlformats.org/officeDocument/2006/math" xmlns:v="urn:schemas-microsoft-com:vml" xmlns:wp14="http://schemas.microsoft.com/office/word/2010/wordprocessingDrawing" xmlns:wp="http://schemas.openxmlformats.org/drawingml/2006/wordprocessingDrawing" xmlns:w10="urn:schemas-microsoft-com:office:word" xmlns:w="http://schemas.openxmlformats.org/wordprocessingml/2006/main" xmlns:w14="http://schemas.microsoft.com/office/word/2010/wordml" xmlns:w15="http://schemas.microsoft.com/office/word/2012/wordml" xmlns:w16cid="http://schemas.microsoft.com/office/word/2016/wordml/cid" xmlns:w16se="http://schemas.microsoft.com/office/word/2015/wordml/symex" xmlns:wpg="http://schemas.microsoft.com/office/word/2010/wordprocessingGroup" xmlns:wpi="http://schemas.microsoft.com/office/word/2010/wordprocessingInk" xmlns:wne="http://schemas.microsoft.com/office/word/2006/wordml" xmlns:wps="http://schemas.microsoft.com/office/word/2010/wordprocessingShape" mc:Ignorable="w14 w15 w16se w16cid wp14">
+<w:ftr xmlns:wpc="http://schemas.microsoft.com/office/word/2010/wordprocessingCanvas" xmlns:mc="http://schemas.openxmlformats.org/markup-compatibility/2006" xmlns:o="urn:schemas-microsoft-com:office:office" xmlns:r="http://schemas.openxmlformats.org/officeDocument/2006/relationships" xmlns:m="http://schemas.openxmlformats.org/officeDocument/2006/math" xmlns:v="urn:schemas-microsoft-com:vml" xmlns:wp14="http://schemas.microsoft.com/office/word/2010/wordprocessingDrawing" xmlns:wp="http://schemas.openxmlformats.org/drawingml/2006/wordprocessingDrawing" xmlns:w10="urn:schemas-microsoft-com:office:word" xmlns:w="http://schemas.openxmlformats.org/wordprocessingml/2006/main" xmlns:w14="http://schemas.microsoft.com/office/word/2010/wordml" xmlns:w15="http://schemas.microsoft.com/office/word/2012/wordml" xmlns:wpg="http://schemas.microsoft.com/office/word/2010/wordprocessingGroup" xmlns:wpi="http://schemas.microsoft.com/office/word/2010/wordprocessingInk" xmlns:wne="http://schemas.microsoft.com/office/word/2006/wordml" xmlns:wps="http://schemas.microsoft.com/office/word/2010/wordprocessingShape" mc:Ignorable="w14 w15 wp14">
   <w:sdt>
     <w:sdtPr>
       <w:id w:val="-1483152671"/>
@@ -12424,7 +12828,6 @@
         <w:docPartUnique/>
       </w:docPartObj>
     </w:sdtPr>
-    <w:sdtEndPr/>
     <w:sdtContent>
       <w:p>
         <w:pPr>
@@ -12461,7 +12864,7 @@
 </file>
 
 <file path=word/footnotes.xml><?xml version="1.0" encoding="utf-8"?>
-<w:footnotes xmlns:wpc="http://schemas.microsoft.com/office/word/2010/wordprocessingCanvas" xmlns:cx="http://schemas.microsoft.com/office/drawing/2014/chartex" xmlns:cx1="http://schemas.microsoft.com/office/drawing/2015/9/8/chartex" xmlns:cx2="http://schemas.microsoft.com/office/drawing/2015/10/21/chartex" xmlns:cx3="http://schemas.microsoft.com/office/drawing/2016/5/9/chartex" xmlns:cx4="http://schemas.microsoft.com/office/drawing/2016/5/10/chartex" xmlns:cx5="http://schemas.microsoft.com/office/drawing/2016/5/11/chartex" xmlns:cx6="http://schemas.microsoft.com/office/drawing/2016/5/12/chartex" xmlns:cx7="http://schemas.microsoft.com/office/drawing/2016/5/13/chartex" xmlns:cx8="http://schemas.microsoft.com/office/drawing/2016/5/14/chartex" xmlns:mc="http://schemas.openxmlformats.org/markup-compatibility/2006" xmlns:aink="http://schemas.microsoft.com/office/drawing/2016/ink" xmlns:am3d="http://schemas.microsoft.com/office/drawing/2017/model3d" xmlns:o="urn:schemas-microsoft-com:office:office" xmlns:r="http://schemas.openxmlformats.org/officeDocument/2006/relationships" xmlns:m="http://schemas.openxmlformats.org/officeDocument/2006/math" xmlns:v="urn:schemas-microsoft-com:vml" xmlns:wp14="http://schemas.microsoft.com/office/word/2010/wordprocessingDrawing" xmlns:wp="http://schemas.openxmlformats.org/drawingml/2006/wordprocessingDrawing" xmlns:w10="urn:schemas-microsoft-com:office:word" xmlns:w="http://schemas.openxmlformats.org/wordprocessingml/2006/main" xmlns:w14="http://schemas.microsoft.com/office/word/2010/wordml" xmlns:w15="http://schemas.microsoft.com/office/word/2012/wordml" xmlns:w16cid="http://schemas.microsoft.com/office/word/2016/wordml/cid" xmlns:w16se="http://schemas.microsoft.com/office/word/2015/wordml/symex" xmlns:wpg="http://schemas.microsoft.com/office/word/2010/wordprocessingGroup" xmlns:wpi="http://schemas.microsoft.com/office/word/2010/wordprocessingInk" xmlns:wne="http://schemas.microsoft.com/office/word/2006/wordml" xmlns:wps="http://schemas.microsoft.com/office/word/2010/wordprocessingShape" mc:Ignorable="w14 w15 w16se w16cid wp14">
+<w:footnotes xmlns:wpc="http://schemas.microsoft.com/office/word/2010/wordprocessingCanvas" xmlns:mc="http://schemas.openxmlformats.org/markup-compatibility/2006" xmlns:o="urn:schemas-microsoft-com:office:office" xmlns:r="http://schemas.openxmlformats.org/officeDocument/2006/relationships" xmlns:m="http://schemas.openxmlformats.org/officeDocument/2006/math" xmlns:v="urn:schemas-microsoft-com:vml" xmlns:wp14="http://schemas.microsoft.com/office/word/2010/wordprocessingDrawing" xmlns:wp="http://schemas.openxmlformats.org/drawingml/2006/wordprocessingDrawing" xmlns:w10="urn:schemas-microsoft-com:office:word" xmlns:w="http://schemas.openxmlformats.org/wordprocessingml/2006/main" xmlns:w14="http://schemas.microsoft.com/office/word/2010/wordml" xmlns:w15="http://schemas.microsoft.com/office/word/2012/wordml" xmlns:wpg="http://schemas.microsoft.com/office/word/2010/wordprocessingGroup" xmlns:wpi="http://schemas.microsoft.com/office/word/2010/wordprocessingInk" xmlns:wne="http://schemas.microsoft.com/office/word/2006/wordml" xmlns:wps="http://schemas.microsoft.com/office/word/2010/wordprocessingShape" mc:Ignorable="w14 w15 wp14">
   <w:footnote w:type="separator" w:id="-1">
     <w:p>
       <w:pPr>
@@ -12486,7 +12889,7 @@
 </file>
 
 <file path=word/header1.xml><?xml version="1.0" encoding="utf-8"?>
-<w:hdr xmlns:wpc="http://schemas.microsoft.com/office/word/2010/wordprocessingCanvas" xmlns:cx="http://schemas.microsoft.com/office/drawing/2014/chartex" xmlns:cx1="http://schemas.microsoft.com/office/drawing/2015/9/8/chartex" xmlns:cx2="http://schemas.microsoft.com/office/drawing/2015/10/21/chartex" xmlns:cx3="http://schemas.microsoft.com/office/drawing/2016/5/9/chartex" xmlns:cx4="http://schemas.microsoft.com/office/drawing/2016/5/10/chartex" xmlns:cx5="http://schemas.microsoft.com/office/drawing/2016/5/11/chartex" xmlns:cx6="http://schemas.microsoft.com/office/drawing/2016/5/12/chartex" xmlns:cx7="http://schemas.microsoft.com/office/drawing/2016/5/13/chartex" xmlns:cx8="http://schemas.microsoft.com/office/drawing/2016/5/14/chartex" xmlns:mc="http://schemas.openxmlformats.org/markup-compatibility/2006" xmlns:aink="http://schemas.microsoft.com/office/drawing/2016/ink" xmlns:am3d="http://schemas.microsoft.com/office/drawing/2017/model3d" xmlns:o="urn:schemas-microsoft-com:office:office" xmlns:r="http://schemas.openxmlformats.org/officeDocument/2006/relationships" xmlns:m="http://schemas.openxmlformats.org/officeDocument/2006/math" xmlns:v="urn:schemas-microsoft-com:vml" xmlns:wp14="http://schemas.microsoft.com/office/word/2010/wordprocessingDrawing" xmlns:wp="http://schemas.openxmlformats.org/drawingml/2006/wordprocessingDrawing" xmlns:w10="urn:schemas-microsoft-com:office:word" xmlns:w="http://schemas.openxmlformats.org/wordprocessingml/2006/main" xmlns:w14="http://schemas.microsoft.com/office/word/2010/wordml" xmlns:w15="http://schemas.microsoft.com/office/word/2012/wordml" xmlns:w16cid="http://schemas.microsoft.com/office/word/2016/wordml/cid" xmlns:w16se="http://schemas.microsoft.com/office/word/2015/wordml/symex" xmlns:wpg="http://schemas.microsoft.com/office/word/2010/wordprocessingGroup" xmlns:wpi="http://schemas.microsoft.com/office/word/2010/wordprocessingInk" xmlns:wne="http://schemas.microsoft.com/office/word/2006/wordml" xmlns:wps="http://schemas.microsoft.com/office/word/2010/wordprocessingShape" mc:Ignorable="w14 w15 w16se w16cid wp14">
+<w:hdr xmlns:wpc="http://schemas.microsoft.com/office/word/2010/wordprocessingCanvas" xmlns:mc="http://schemas.openxmlformats.org/markup-compatibility/2006" xmlns:o="urn:schemas-microsoft-com:office:office" xmlns:r="http://schemas.openxmlformats.org/officeDocument/2006/relationships" xmlns:m="http://schemas.openxmlformats.org/officeDocument/2006/math" xmlns:v="urn:schemas-microsoft-com:vml" xmlns:wp14="http://schemas.microsoft.com/office/word/2010/wordprocessingDrawing" xmlns:wp="http://schemas.openxmlformats.org/drawingml/2006/wordprocessingDrawing" xmlns:w10="urn:schemas-microsoft-com:office:word" xmlns:w="http://schemas.openxmlformats.org/wordprocessingml/2006/main" xmlns:w14="http://schemas.microsoft.com/office/word/2010/wordml" xmlns:w15="http://schemas.microsoft.com/office/word/2012/wordml" xmlns:wpg="http://schemas.microsoft.com/office/word/2010/wordprocessingGroup" xmlns:wpi="http://schemas.microsoft.com/office/word/2010/wordprocessingInk" xmlns:wne="http://schemas.microsoft.com/office/word/2006/wordml" xmlns:wps="http://schemas.microsoft.com/office/word/2010/wordprocessingShape" mc:Ignorable="w14 w15 wp14">
   <w:p>
     <w:pPr>
       <w:pStyle w:val="Sidhuvud"/>
@@ -12543,7 +12946,7 @@
 </file>
 
 <file path=word/header2.xml><?xml version="1.0" encoding="utf-8"?>
-<w:hdr xmlns:wpc="http://schemas.microsoft.com/office/word/2010/wordprocessingCanvas" xmlns:cx="http://schemas.microsoft.com/office/drawing/2014/chartex" xmlns:cx1="http://schemas.microsoft.com/office/drawing/2015/9/8/chartex" xmlns:cx2="http://schemas.microsoft.com/office/drawing/2015/10/21/chartex" xmlns:cx3="http://schemas.microsoft.com/office/drawing/2016/5/9/chartex" xmlns:cx4="http://schemas.microsoft.com/office/drawing/2016/5/10/chartex" xmlns:cx5="http://schemas.microsoft.com/office/drawing/2016/5/11/chartex" xmlns:cx6="http://schemas.microsoft.com/office/drawing/2016/5/12/chartex" xmlns:cx7="http://schemas.microsoft.com/office/drawing/2016/5/13/chartex" xmlns:cx8="http://schemas.microsoft.com/office/drawing/2016/5/14/chartex" xmlns:mc="http://schemas.openxmlformats.org/markup-compatibility/2006" xmlns:aink="http://schemas.microsoft.com/office/drawing/2016/ink" xmlns:am3d="http://schemas.microsoft.com/office/drawing/2017/model3d" xmlns:o="urn:schemas-microsoft-com:office:office" xmlns:r="http://schemas.openxmlformats.org/officeDocument/2006/relationships" xmlns:m="http://schemas.openxmlformats.org/officeDocument/2006/math" xmlns:v="urn:schemas-microsoft-com:vml" xmlns:wp14="http://schemas.microsoft.com/office/word/2010/wordprocessingDrawing" xmlns:wp="http://schemas.openxmlformats.org/drawingml/2006/wordprocessingDrawing" xmlns:w10="urn:schemas-microsoft-com:office:word" xmlns:w="http://schemas.openxmlformats.org/wordprocessingml/2006/main" xmlns:w14="http://schemas.microsoft.com/office/word/2010/wordml" xmlns:w15="http://schemas.microsoft.com/office/word/2012/wordml" xmlns:w16cid="http://schemas.microsoft.com/office/word/2016/wordml/cid" xmlns:w16se="http://schemas.microsoft.com/office/word/2015/wordml/symex" xmlns:wpg="http://schemas.microsoft.com/office/word/2010/wordprocessingGroup" xmlns:wpi="http://schemas.microsoft.com/office/word/2010/wordprocessingInk" xmlns:wne="http://schemas.microsoft.com/office/word/2006/wordml" xmlns:wps="http://schemas.microsoft.com/office/word/2010/wordprocessingShape" mc:Ignorable="w14 w15 w16se w16cid wp14">
+<w:hdr xmlns:wpc="http://schemas.microsoft.com/office/word/2010/wordprocessingCanvas" xmlns:mc="http://schemas.openxmlformats.org/markup-compatibility/2006" xmlns:o="urn:schemas-microsoft-com:office:office" xmlns:r="http://schemas.openxmlformats.org/officeDocument/2006/relationships" xmlns:m="http://schemas.openxmlformats.org/officeDocument/2006/math" xmlns:v="urn:schemas-microsoft-com:vml" xmlns:wp14="http://schemas.microsoft.com/office/word/2010/wordprocessingDrawing" xmlns:wp="http://schemas.openxmlformats.org/drawingml/2006/wordprocessingDrawing" xmlns:w10="urn:schemas-microsoft-com:office:word" xmlns:w="http://schemas.openxmlformats.org/wordprocessingml/2006/main" xmlns:w14="http://schemas.microsoft.com/office/word/2010/wordml" xmlns:w15="http://schemas.microsoft.com/office/word/2012/wordml" xmlns:wpg="http://schemas.microsoft.com/office/word/2010/wordprocessingGroup" xmlns:wpi="http://schemas.microsoft.com/office/word/2010/wordprocessingInk" xmlns:wne="http://schemas.microsoft.com/office/word/2006/wordml" xmlns:wps="http://schemas.microsoft.com/office/word/2010/wordprocessingShape" mc:Ignorable="w14 w15 wp14">
   <w:p>
     <w:pPr>
       <w:pStyle w:val="Sidhuvud"/>
@@ -12553,7 +12956,7 @@
 </file>
 
 <file path=word/numbering.xml><?xml version="1.0" encoding="utf-8"?>
-<w:numbering xmlns:wpc="http://schemas.microsoft.com/office/word/2010/wordprocessingCanvas" xmlns:cx="http://schemas.microsoft.com/office/drawing/2014/chartex" xmlns:cx1="http://schemas.microsoft.com/office/drawing/2015/9/8/chartex" xmlns:cx2="http://schemas.microsoft.com/office/drawing/2015/10/21/chartex" xmlns:cx3="http://schemas.microsoft.com/office/drawing/2016/5/9/chartex" xmlns:cx4="http://schemas.microsoft.com/office/drawing/2016/5/10/chartex" xmlns:cx5="http://schemas.microsoft.com/office/drawing/2016/5/11/chartex" xmlns:cx6="http://schemas.microsoft.com/office/drawing/2016/5/12/chartex" xmlns:cx7="http://schemas.microsoft.com/office/drawing/2016/5/13/chartex" xmlns:cx8="http://schemas.microsoft.com/office/drawing/2016/5/14/chartex" xmlns:mc="http://schemas.openxmlformats.org/markup-compatibility/2006" xmlns:aink="http://schemas.microsoft.com/office/drawing/2016/ink" xmlns:am3d="http://schemas.microsoft.com/office/drawing/2017/model3d" xmlns:o="urn:schemas-microsoft-com:office:office" xmlns:r="http://schemas.openxmlformats.org/officeDocument/2006/relationships" xmlns:m="http://schemas.openxmlformats.org/officeDocument/2006/math" xmlns:v="urn:schemas-microsoft-com:vml" xmlns:wp14="http://schemas.microsoft.com/office/word/2010/wordprocessingDrawing" xmlns:wp="http://schemas.openxmlformats.org/drawingml/2006/wordprocessingDrawing" xmlns:w10="urn:schemas-microsoft-com:office:word" xmlns:w="http://schemas.openxmlformats.org/wordprocessingml/2006/main" xmlns:w14="http://schemas.microsoft.com/office/word/2010/wordml" xmlns:w15="http://schemas.microsoft.com/office/word/2012/wordml" xmlns:w16cid="http://schemas.microsoft.com/office/word/2016/wordml/cid" xmlns:w16se="http://schemas.microsoft.com/office/word/2015/wordml/symex" xmlns:wpg="http://schemas.microsoft.com/office/word/2010/wordprocessingGroup" xmlns:wpi="http://schemas.microsoft.com/office/word/2010/wordprocessingInk" xmlns:wne="http://schemas.microsoft.com/office/word/2006/wordml" xmlns:wps="http://schemas.microsoft.com/office/word/2010/wordprocessingShape" mc:Ignorable="w14 w15 w16se w16cid wp14">
+<w:numbering xmlns:wpc="http://schemas.microsoft.com/office/word/2010/wordprocessingCanvas" xmlns:mc="http://schemas.openxmlformats.org/markup-compatibility/2006" xmlns:o="urn:schemas-microsoft-com:office:office" xmlns:r="http://schemas.openxmlformats.org/officeDocument/2006/relationships" xmlns:m="http://schemas.openxmlformats.org/officeDocument/2006/math" xmlns:v="urn:schemas-microsoft-com:vml" xmlns:wp14="http://schemas.microsoft.com/office/word/2010/wordprocessingDrawing" xmlns:wp="http://schemas.openxmlformats.org/drawingml/2006/wordprocessingDrawing" xmlns:w10="urn:schemas-microsoft-com:office:word" xmlns:w="http://schemas.openxmlformats.org/wordprocessingml/2006/main" xmlns:w14="http://schemas.microsoft.com/office/word/2010/wordml" xmlns:w15="http://schemas.microsoft.com/office/word/2012/wordml" xmlns:wpg="http://schemas.microsoft.com/office/word/2010/wordprocessingGroup" xmlns:wpi="http://schemas.microsoft.com/office/word/2010/wordprocessingInk" xmlns:wne="http://schemas.microsoft.com/office/word/2006/wordml" xmlns:wps="http://schemas.microsoft.com/office/word/2010/wordprocessingShape" mc:Ignorable="w14 w15 wp14">
   <w:abstractNum w:abstractNumId="0" w15:restartNumberingAfterBreak="0">
     <w:nsid w:val="140F328D"/>
     <w:multiLevelType w:val="hybridMultilevel"/>
@@ -13528,7 +13931,7 @@
 </file>
 
 <file path=word/styles.xml><?xml version="1.0" encoding="utf-8"?>
-<w:styles xmlns:mc="http://schemas.openxmlformats.org/markup-compatibility/2006" xmlns:r="http://schemas.openxmlformats.org/officeDocument/2006/relationships" xmlns:w="http://schemas.openxmlformats.org/wordprocessingml/2006/main" xmlns:w14="http://schemas.microsoft.com/office/word/2010/wordml" xmlns:w15="http://schemas.microsoft.com/office/word/2012/wordml" xmlns:w16cid="http://schemas.microsoft.com/office/word/2016/wordml/cid" xmlns:w16se="http://schemas.microsoft.com/office/word/2015/wordml/symex" mc:Ignorable="w14 w15 w16se w16cid">
+<w:styles xmlns:mc="http://schemas.openxmlformats.org/markup-compatibility/2006" xmlns:r="http://schemas.openxmlformats.org/officeDocument/2006/relationships" xmlns:w="http://schemas.openxmlformats.org/wordprocessingml/2006/main" xmlns:w14="http://schemas.microsoft.com/office/word/2010/wordml" xmlns:w15="http://schemas.microsoft.com/office/word/2012/wordml" mc:Ignorable="w14 w15">
   <w:docDefaults>
     <w:rPrDefault>
       <w:rPr>
@@ -13544,7 +13947,7 @@
       </w:pPr>
     </w:pPrDefault>
   </w:docDefaults>
-  <w:latentStyles w:defLockedState="0" w:defUIPriority="99" w:defSemiHidden="0" w:defUnhideWhenUsed="0" w:defQFormat="0" w:count="375">
+  <w:latentStyles w:defLockedState="0" w:defUIPriority="99" w:defSemiHidden="0" w:defUnhideWhenUsed="0" w:defQFormat="0" w:count="371">
     <w:lsdException w:name="Normal" w:uiPriority="0" w:qFormat="1"/>
     <w:lsdException w:name="heading 1" w:uiPriority="9" w:qFormat="1"/>
     <w:lsdException w:name="heading 2" w:semiHidden="1" w:uiPriority="9" w:unhideWhenUsed="1" w:qFormat="1"/>
@@ -13916,10 +14319,6 @@
     <w:lsdException w:name="List Table 5 Dark Accent 6" w:uiPriority="50"/>
     <w:lsdException w:name="List Table 6 Colorful Accent 6" w:uiPriority="51"/>
     <w:lsdException w:name="List Table 7 Colorful Accent 6" w:uiPriority="52"/>
-    <w:lsdException w:name="Mention" w:semiHidden="1" w:unhideWhenUsed="1"/>
-    <w:lsdException w:name="Smart Hyperlink" w:semiHidden="1" w:unhideWhenUsed="1"/>
-    <w:lsdException w:name="Hashtag" w:semiHidden="1" w:unhideWhenUsed="1"/>
-    <w:lsdException w:name="Unresolved Mention" w:semiHidden="1" w:unhideWhenUsed="1"/>
   </w:latentStyles>
   <w:style w:type="paragraph" w:default="1" w:styleId="Normal">
     <w:name w:val="Normal"/>
@@ -15172,7 +15571,7 @@
 </file>
 
 <file path=customXml/itemProps1.xml><?xml version="1.0" encoding="utf-8"?>
-<ds:datastoreItem xmlns:ds="http://schemas.openxmlformats.org/officeDocument/2006/customXml" ds:itemID="{0AF745B1-F07C-4253-BA25-6A827A8BE97F}">
+<ds:datastoreItem xmlns:ds="http://schemas.openxmlformats.org/officeDocument/2006/customXml" ds:itemID="{45798A57-E37E-4BA8-8E81-C631595AC644}">
   <ds:schemaRefs>
     <ds:schemaRef ds:uri="http://schemas.openxmlformats.org/officeDocument/2006/bibliography"/>
   </ds:schemaRefs>

</xml_diff>